<commit_message>
Added data to write up
</commit_message>
<xml_diff>
--- a/CSProject2WriteUp.docx
+++ b/CSProject2WriteUp.docx
@@ -54,73 +54,1175 @@
     <w:p>
       <w:pPr>
         <w:pStyle w:val="Normal"/>
-        <w:rPr/>
-      </w:pPr>
-      <w:r>
-        <w:rPr/>
-        <w:drawing>
-          <wp:anchor behindDoc="0" distT="0" distB="0" distL="0" distR="0" simplePos="0" locked="0" layoutInCell="1" allowOverlap="1" relativeHeight="11">
-            <wp:simplePos x="0" y="0"/>
-            <wp:positionH relativeFrom="column">
-              <wp:posOffset>95250</wp:posOffset>
-            </wp:positionH>
-            <wp:positionV relativeFrom="paragraph">
-              <wp:posOffset>0</wp:posOffset>
-            </wp:positionV>
-            <wp:extent cx="3516630" cy="1301115"/>
-            <wp:effectExtent l="0" t="0" r="0" b="0"/>
-            <wp:wrapSquare wrapText="largest"/>
-            <wp:docPr id="1" name="Object7" descr=""/>
-            <wp:cNvGraphicFramePr>
-              <a:graphicFrameLocks xmlns:a="http://schemas.openxmlformats.org/drawingml/2006/main" noChangeAspect="1"/>
-            </wp:cNvGraphicFramePr>
-            <a:graphic xmlns:a="http://schemas.openxmlformats.org/drawingml/2006/main">
-              <a:graphicData uri="http://schemas.openxmlformats.org/drawingml/2006/picture">
-                <pic:pic xmlns:pic="http://schemas.openxmlformats.org/drawingml/2006/picture">
-                  <pic:nvPicPr>
-                    <pic:cNvPr id="1" name="Object7" descr=""/>
-                    <pic:cNvPicPr>
-                      <a:picLocks noChangeAspect="1" noChangeArrowheads="1"/>
-                    </pic:cNvPicPr>
-                  </pic:nvPicPr>
-                  <pic:blipFill>
-                    <a:blip r:embed="rId2"/>
-                    <a:stretch>
-                      <a:fillRect/>
-                    </a:stretch>
-                  </pic:blipFill>
-                  <pic:spPr bwMode="auto">
-                    <a:xfrm>
-                      <a:off x="0" y="0"/>
-                      <a:ext cx="3516630" cy="1301115"/>
-                    </a:xfrm>
-                    <a:prstGeom prst="rect">
-                      <a:avLst/>
-                    </a:prstGeom>
-                  </pic:spPr>
-                </pic:pic>
-              </a:graphicData>
-            </a:graphic>
-          </wp:anchor>
-        </w:drawing>
-      </w:r>
-    </w:p>
-    <w:p>
-      <w:pPr>
-        <w:pStyle w:val="Normal"/>
-        <w:rPr/>
-      </w:pPr>
-      <w:r>
-        <w:rPr/>
-      </w:r>
-    </w:p>
-    <w:p>
-      <w:pPr>
-        <w:pStyle w:val="Normal"/>
-        <w:rPr/>
-      </w:pPr>
-      <w:r>
-        <w:rPr/>
+        <w:jc w:val="center"/>
+        <w:rPr/>
+      </w:pPr>
+      <w:r>
+        <w:rPr/>
+        <w:t xml:space="preserve">Experiment 1: </w:t>
+      </w:r>
+    </w:p>
+    <w:p>
+      <w:pPr>
+        <w:pStyle w:val="Normal"/>
+        <w:rPr/>
+      </w:pPr>
+      <w:r>
+        <w:rPr/>
+        <w:tab/>
+        <w:t xml:space="preserve">To examine the effect of the block size, consider </w:t>
+      </w:r>
+      <w:r>
+        <w:rPr/>
+        <w:t>3</w:t>
+      </w:r>
+      <w:r>
+        <w:rPr/>
+        <w:t xml:space="preserve"> cache sizes (1KB, 16KB and 128KB) with 4- way set associativity and LRU replacement. Compare the miss rate for block sizes of 4B, 16B, 32B, 64B, 128B and 256B. Produce two plots similar to the one on page 391 of the text book, one for each of the long traces. Produce two corresponding graphs to express the number of bytes written back (the y axis being the number of bytes written back instead of the miss rate).</w:t>
+      </w:r>
+    </w:p>
+    <w:p>
+      <w:pPr>
+        <w:pStyle w:val="Normal"/>
+        <w:rPr/>
+      </w:pPr>
+      <w:r>
+        <w:rPr/>
+      </w:r>
+    </w:p>
+    <w:p>
+      <w:pPr>
+        <w:pStyle w:val="Normal"/>
+        <w:rPr/>
+      </w:pPr>
+      <w:r>
+        <w:rPr/>
+        <w:t xml:space="preserve">The result of running </w:t>
+      </w:r>
+      <w:r>
+        <w:rPr/>
+        <w:t>our</w:t>
+      </w:r>
+      <w:r>
+        <w:rPr/>
+        <w:t xml:space="preserve"> simulation with trace_view_on = 0 for each long trace file and the parameters specified in each experiment.</w:t>
+      </w:r>
+    </w:p>
+    <w:p>
+      <w:pPr>
+        <w:pStyle w:val="Normal"/>
+        <w:rPr/>
+      </w:pPr>
+      <w:r>
+        <w:rPr/>
+        <w:tab/>
+      </w:r>
+    </w:p>
+    <w:p>
+      <w:pPr>
+        <w:pStyle w:val="Normal"/>
+        <w:rPr/>
+      </w:pPr>
+      <w:r>
+        <w:rPr/>
+        <w:t xml:space="preserve"> </w:t>
+      </w:r>
+      <w:r>
+        <w:rPr/>
+        <w:t>** opening file sample_large1.tr</w:t>
+      </w:r>
+    </w:p>
+    <w:p>
+      <w:pPr>
+        <w:pStyle w:val="Normal"/>
+        <w:rPr/>
+      </w:pPr>
+      <w:r>
+        <w:rPr/>
+        <w:t>+ Cache Size : 1KB</w:t>
+      </w:r>
+    </w:p>
+    <w:p>
+      <w:pPr>
+        <w:pStyle w:val="Normal"/>
+        <w:rPr/>
+      </w:pPr>
+      <w:r>
+        <w:rPr/>
+        <w:t>+ Block Size : 16B</w:t>
+      </w:r>
+    </w:p>
+    <w:p>
+      <w:pPr>
+        <w:pStyle w:val="Normal"/>
+        <w:rPr/>
+      </w:pPr>
+      <w:r>
+        <w:rPr/>
+        <w:t>+ 4-way set associative</w:t>
+      </w:r>
+    </w:p>
+    <w:p>
+      <w:pPr>
+        <w:pStyle w:val="Normal"/>
+        <w:rPr/>
+      </w:pPr>
+      <w:r>
+        <w:rPr/>
+        <w:t>+ Replacement Policy : LRU</w:t>
+      </w:r>
+    </w:p>
+    <w:p>
+      <w:pPr>
+        <w:pStyle w:val="Normal"/>
+        <w:rPr/>
+      </w:pPr>
+      <w:r>
+        <w:rPr/>
+        <w:t xml:space="preserve">+ number of accesses : 30438865 </w:t>
+      </w:r>
+    </w:p>
+    <w:p>
+      <w:pPr>
+        <w:pStyle w:val="Normal"/>
+        <w:rPr/>
+      </w:pPr>
+      <w:r>
+        <w:rPr/>
+        <w:t xml:space="preserve">+ number of reads : 20813032 </w:t>
+      </w:r>
+    </w:p>
+    <w:p>
+      <w:pPr>
+        <w:pStyle w:val="Normal"/>
+        <w:rPr/>
+      </w:pPr>
+      <w:r>
+        <w:rPr/>
+        <w:t xml:space="preserve">+ number of writes : 9625833 </w:t>
+      </w:r>
+    </w:p>
+    <w:p>
+      <w:pPr>
+        <w:pStyle w:val="Normal"/>
+        <w:rPr/>
+      </w:pPr>
+      <w:r>
+        <w:rPr/>
+        <w:t xml:space="preserve">+ number of hits : 12389835 </w:t>
+      </w:r>
+    </w:p>
+    <w:p>
+      <w:pPr>
+        <w:pStyle w:val="Normal"/>
+        <w:rPr/>
+      </w:pPr>
+      <w:r>
+        <w:rPr/>
+        <w:t xml:space="preserve">+ number of misses : 18049030 </w:t>
+      </w:r>
+    </w:p>
+    <w:p>
+      <w:pPr>
+        <w:pStyle w:val="Normal"/>
+        <w:rPr/>
+      </w:pPr>
+      <w:r>
+        <w:rPr/>
+        <w:t xml:space="preserve">+ number of misses with write back : 18048966 </w:t>
+      </w:r>
+    </w:p>
+    <w:p>
+      <w:pPr>
+        <w:pStyle w:val="Normal"/>
+        <w:rPr/>
+      </w:pPr>
+      <w:r>
+        <w:rPr/>
+        <w:t>+ rate of misses : 0.592960</w:t>
+      </w:r>
+    </w:p>
+    <w:p>
+      <w:pPr>
+        <w:pStyle w:val="Normal"/>
+        <w:rPr/>
+      </w:pPr>
+      <w:r>
+        <w:rPr/>
+      </w:r>
+    </w:p>
+    <w:p>
+      <w:pPr>
+        <w:pStyle w:val="Normal"/>
+        <w:rPr/>
+      </w:pPr>
+      <w:r>
+        <w:rPr/>
+        <w:t xml:space="preserve"> </w:t>
+      </w:r>
+      <w:r>
+        <w:rPr/>
+        <w:t>** opening file sample_large1.tr</w:t>
+      </w:r>
+    </w:p>
+    <w:p>
+      <w:pPr>
+        <w:pStyle w:val="Normal"/>
+        <w:rPr/>
+      </w:pPr>
+      <w:r>
+        <w:rPr/>
+        <w:t>+ Cache Size : 1KB</w:t>
+      </w:r>
+    </w:p>
+    <w:p>
+      <w:pPr>
+        <w:pStyle w:val="Normal"/>
+        <w:rPr/>
+      </w:pPr>
+      <w:r>
+        <w:rPr/>
+        <w:t>+ Block Size : 128B</w:t>
+      </w:r>
+    </w:p>
+    <w:p>
+      <w:pPr>
+        <w:pStyle w:val="Normal"/>
+        <w:rPr/>
+      </w:pPr>
+      <w:r>
+        <w:rPr/>
+        <w:t>+ 4-way set associative</w:t>
+      </w:r>
+    </w:p>
+    <w:p>
+      <w:pPr>
+        <w:pStyle w:val="Normal"/>
+        <w:rPr/>
+      </w:pPr>
+      <w:r>
+        <w:rPr/>
+        <w:t>+ Replacement Policy : LRU</w:t>
+      </w:r>
+    </w:p>
+    <w:p>
+      <w:pPr>
+        <w:pStyle w:val="Normal"/>
+        <w:rPr/>
+      </w:pPr>
+      <w:r>
+        <w:rPr/>
+        <w:t xml:space="preserve">+ number of accesses : 30438865 </w:t>
+      </w:r>
+    </w:p>
+    <w:p>
+      <w:pPr>
+        <w:pStyle w:val="Normal"/>
+        <w:rPr/>
+      </w:pPr>
+      <w:r>
+        <w:rPr/>
+        <w:t xml:space="preserve">+ number of reads : 20813032 </w:t>
+      </w:r>
+    </w:p>
+    <w:p>
+      <w:pPr>
+        <w:pStyle w:val="Normal"/>
+        <w:rPr/>
+      </w:pPr>
+      <w:r>
+        <w:rPr/>
+        <w:t xml:space="preserve">+ number of writes : 9625833 </w:t>
+      </w:r>
+    </w:p>
+    <w:p>
+      <w:pPr>
+        <w:pStyle w:val="Normal"/>
+        <w:rPr/>
+      </w:pPr>
+      <w:r>
+        <w:rPr/>
+        <w:t xml:space="preserve">+ number of hits : 6368927 </w:t>
+      </w:r>
+    </w:p>
+    <w:p>
+      <w:pPr>
+        <w:pStyle w:val="Normal"/>
+        <w:rPr/>
+      </w:pPr>
+      <w:r>
+        <w:rPr/>
+        <w:t xml:space="preserve">+ number of misses : 24069938 </w:t>
+      </w:r>
+    </w:p>
+    <w:p>
+      <w:pPr>
+        <w:pStyle w:val="Normal"/>
+        <w:rPr/>
+      </w:pPr>
+      <w:r>
+        <w:rPr/>
+        <w:t xml:space="preserve">+ number of misses with write back : 24069930 </w:t>
+      </w:r>
+    </w:p>
+    <w:p>
+      <w:pPr>
+        <w:pStyle w:val="Normal"/>
+        <w:rPr/>
+      </w:pPr>
+      <w:r>
+        <w:rPr/>
+        <w:t>+ rate of misses : 0.790763</w:t>
+      </w:r>
+    </w:p>
+    <w:p>
+      <w:pPr>
+        <w:pStyle w:val="Normal"/>
+        <w:rPr/>
+      </w:pPr>
+      <w:r>
+        <w:rPr/>
+      </w:r>
+    </w:p>
+    <w:p>
+      <w:pPr>
+        <w:pStyle w:val="Normal"/>
+        <w:rPr/>
+      </w:pPr>
+      <w:r>
+        <w:rPr/>
+        <w:t xml:space="preserve"> </w:t>
+      </w:r>
+      <w:r>
+        <w:rPr/>
+        <w:t>** opening file sample_large1.tr</w:t>
+      </w:r>
+    </w:p>
+    <w:p>
+      <w:pPr>
+        <w:pStyle w:val="Normal"/>
+        <w:rPr/>
+      </w:pPr>
+      <w:r>
+        <w:rPr/>
+        <w:t>+ Cache Size : 16KB</w:t>
+      </w:r>
+    </w:p>
+    <w:p>
+      <w:pPr>
+        <w:pStyle w:val="Normal"/>
+        <w:rPr/>
+      </w:pPr>
+      <w:r>
+        <w:rPr/>
+        <w:t>+ Block Size : 16B</w:t>
+      </w:r>
+    </w:p>
+    <w:p>
+      <w:pPr>
+        <w:pStyle w:val="Normal"/>
+        <w:rPr/>
+      </w:pPr>
+      <w:r>
+        <w:rPr/>
+        <w:t>+ 4-way set associative</w:t>
+      </w:r>
+    </w:p>
+    <w:p>
+      <w:pPr>
+        <w:pStyle w:val="Normal"/>
+        <w:rPr/>
+      </w:pPr>
+      <w:r>
+        <w:rPr/>
+        <w:t>+ Replacement Policy : LRU</w:t>
+      </w:r>
+    </w:p>
+    <w:p>
+      <w:pPr>
+        <w:pStyle w:val="Normal"/>
+        <w:rPr/>
+      </w:pPr>
+      <w:r>
+        <w:rPr/>
+        <w:t xml:space="preserve">+ number of accesses : 30438865 </w:t>
+      </w:r>
+    </w:p>
+    <w:p>
+      <w:pPr>
+        <w:pStyle w:val="Normal"/>
+        <w:rPr/>
+      </w:pPr>
+      <w:r>
+        <w:rPr/>
+        <w:t xml:space="preserve">+ number of reads : 20813032 </w:t>
+      </w:r>
+    </w:p>
+    <w:p>
+      <w:pPr>
+        <w:pStyle w:val="Normal"/>
+        <w:rPr/>
+      </w:pPr>
+      <w:r>
+        <w:rPr/>
+        <w:t xml:space="preserve">+ number of writes : 9625833 </w:t>
+      </w:r>
+    </w:p>
+    <w:p>
+      <w:pPr>
+        <w:pStyle w:val="Normal"/>
+        <w:rPr/>
+      </w:pPr>
+      <w:r>
+        <w:rPr/>
+        <w:t xml:space="preserve">+ number of hits : 19941072 </w:t>
+      </w:r>
+    </w:p>
+    <w:p>
+      <w:pPr>
+        <w:pStyle w:val="Normal"/>
+        <w:rPr/>
+      </w:pPr>
+      <w:r>
+        <w:rPr/>
+        <w:t xml:space="preserve">+ number of misses : 10497793 </w:t>
+      </w:r>
+    </w:p>
+    <w:p>
+      <w:pPr>
+        <w:pStyle w:val="Normal"/>
+        <w:rPr/>
+      </w:pPr>
+      <w:r>
+        <w:rPr/>
+        <w:t xml:space="preserve">+ number of misses with write back : 10496769 </w:t>
+      </w:r>
+    </w:p>
+    <w:p>
+      <w:pPr>
+        <w:pStyle w:val="Normal"/>
+        <w:rPr/>
+      </w:pPr>
+      <w:r>
+        <w:rPr/>
+        <w:t>+ rate of misses : 0.344881</w:t>
+      </w:r>
+    </w:p>
+    <w:p>
+      <w:pPr>
+        <w:pStyle w:val="Normal"/>
+        <w:rPr/>
+      </w:pPr>
+      <w:r>
+        <w:rPr/>
+      </w:r>
+    </w:p>
+    <w:p>
+      <w:pPr>
+        <w:pStyle w:val="Normal"/>
+        <w:rPr/>
+      </w:pPr>
+      <w:r>
+        <w:rPr/>
+      </w:r>
+    </w:p>
+    <w:p>
+      <w:pPr>
+        <w:pStyle w:val="Normal"/>
+        <w:rPr/>
+      </w:pPr>
+      <w:r>
+        <w:rPr/>
+        <w:t xml:space="preserve"> </w:t>
+      </w:r>
+      <w:r>
+        <w:rPr/>
+        <w:t>** opening file sample_large1.tr</w:t>
+      </w:r>
+    </w:p>
+    <w:p>
+      <w:pPr>
+        <w:pStyle w:val="Normal"/>
+        <w:rPr/>
+      </w:pPr>
+      <w:r>
+        <w:rPr/>
+        <w:t>+ Cache Size : 16KB</w:t>
+      </w:r>
+    </w:p>
+    <w:p>
+      <w:pPr>
+        <w:pStyle w:val="Normal"/>
+        <w:rPr/>
+      </w:pPr>
+      <w:r>
+        <w:rPr/>
+        <w:t>+ Block Size : 128B</w:t>
+      </w:r>
+    </w:p>
+    <w:p>
+      <w:pPr>
+        <w:pStyle w:val="Normal"/>
+        <w:rPr/>
+      </w:pPr>
+      <w:r>
+        <w:rPr/>
+        <w:t>+ 4-way set associative</w:t>
+      </w:r>
+    </w:p>
+    <w:p>
+      <w:pPr>
+        <w:pStyle w:val="Normal"/>
+        <w:rPr/>
+      </w:pPr>
+      <w:r>
+        <w:rPr/>
+        <w:t>+ Replacement Policy : LRU</w:t>
+      </w:r>
+    </w:p>
+    <w:p>
+      <w:pPr>
+        <w:pStyle w:val="Normal"/>
+        <w:rPr/>
+      </w:pPr>
+      <w:r>
+        <w:rPr/>
+        <w:t xml:space="preserve">+ number of accesses : 30438865 </w:t>
+      </w:r>
+    </w:p>
+    <w:p>
+      <w:pPr>
+        <w:pStyle w:val="Normal"/>
+        <w:rPr/>
+      </w:pPr>
+      <w:r>
+        <w:rPr/>
+        <w:t xml:space="preserve">+ number of reads : 20813032 </w:t>
+      </w:r>
+    </w:p>
+    <w:p>
+      <w:pPr>
+        <w:pStyle w:val="Normal"/>
+        <w:rPr/>
+      </w:pPr>
+      <w:r>
+        <w:rPr/>
+        <w:t xml:space="preserve">+ number of writes : 9625833 </w:t>
+      </w:r>
+    </w:p>
+    <w:p>
+      <w:pPr>
+        <w:pStyle w:val="Normal"/>
+        <w:rPr/>
+      </w:pPr>
+      <w:r>
+        <w:rPr/>
+        <w:t xml:space="preserve">+ number of hits : 20208523 </w:t>
+      </w:r>
+    </w:p>
+    <w:p>
+      <w:pPr>
+        <w:pStyle w:val="Normal"/>
+        <w:rPr/>
+      </w:pPr>
+      <w:r>
+        <w:rPr/>
+        <w:t xml:space="preserve">+ number of misses : 10230342 </w:t>
+      </w:r>
+    </w:p>
+    <w:p>
+      <w:pPr>
+        <w:pStyle w:val="Normal"/>
+        <w:rPr/>
+      </w:pPr>
+      <w:r>
+        <w:rPr/>
+        <w:t xml:space="preserve">+ number of misses with write back : 10230214 </w:t>
+      </w:r>
+    </w:p>
+    <w:p>
+      <w:pPr>
+        <w:pStyle w:val="Normal"/>
+        <w:rPr/>
+      </w:pPr>
+      <w:r>
+        <w:rPr/>
+        <w:t>+ rate of misses : 0.336095</w:t>
+      </w:r>
+    </w:p>
+    <w:p>
+      <w:pPr>
+        <w:pStyle w:val="Normal"/>
+        <w:rPr/>
+      </w:pPr>
+      <w:r>
+        <w:rPr/>
+      </w:r>
+    </w:p>
+    <w:p>
+      <w:pPr>
+        <w:pStyle w:val="Normal"/>
+        <w:rPr/>
+      </w:pPr>
+      <w:r>
+        <w:rPr/>
+        <w:t xml:space="preserve"> </w:t>
+      </w:r>
+      <w:r>
+        <w:rPr/>
+        <w:t>** opening file sample_large2.tr</w:t>
+      </w:r>
+    </w:p>
+    <w:p>
+      <w:pPr>
+        <w:pStyle w:val="Normal"/>
+        <w:rPr/>
+      </w:pPr>
+      <w:r>
+        <w:rPr/>
+        <w:t>+ Cache Size : 1KB</w:t>
+      </w:r>
+    </w:p>
+    <w:p>
+      <w:pPr>
+        <w:pStyle w:val="Normal"/>
+        <w:rPr/>
+      </w:pPr>
+      <w:r>
+        <w:rPr/>
+        <w:t>+ Block Size : 16B</w:t>
+      </w:r>
+    </w:p>
+    <w:p>
+      <w:pPr>
+        <w:pStyle w:val="Normal"/>
+        <w:rPr/>
+      </w:pPr>
+      <w:r>
+        <w:rPr/>
+        <w:t>+ 4-way set associative</w:t>
+      </w:r>
+    </w:p>
+    <w:p>
+      <w:pPr>
+        <w:pStyle w:val="Normal"/>
+        <w:rPr/>
+      </w:pPr>
+      <w:r>
+        <w:rPr/>
+        <w:t>+ Replacement Policy : LRU</w:t>
+      </w:r>
+    </w:p>
+    <w:p>
+      <w:pPr>
+        <w:pStyle w:val="Normal"/>
+        <w:rPr/>
+      </w:pPr>
+      <w:r>
+        <w:rPr/>
+        <w:t xml:space="preserve">+ number of accesses : 36084985 </w:t>
+      </w:r>
+    </w:p>
+    <w:p>
+      <w:pPr>
+        <w:pStyle w:val="Normal"/>
+        <w:rPr/>
+      </w:pPr>
+      <w:r>
+        <w:rPr/>
+        <w:t xml:space="preserve">+ number of reads : 29411338 </w:t>
+      </w:r>
+    </w:p>
+    <w:p>
+      <w:pPr>
+        <w:pStyle w:val="Normal"/>
+        <w:rPr/>
+      </w:pPr>
+      <w:r>
+        <w:rPr/>
+        <w:t xml:space="preserve">+ number of writes : 6673647 </w:t>
+      </w:r>
+    </w:p>
+    <w:p>
+      <w:pPr>
+        <w:pStyle w:val="Normal"/>
+        <w:rPr/>
+      </w:pPr>
+      <w:r>
+        <w:rPr/>
+        <w:t xml:space="preserve">+ number of hits : 6464556 </w:t>
+      </w:r>
+    </w:p>
+    <w:p>
+      <w:pPr>
+        <w:pStyle w:val="Normal"/>
+        <w:rPr/>
+      </w:pPr>
+      <w:r>
+        <w:rPr/>
+        <w:t xml:space="preserve">+ number of misses : 29620429 </w:t>
+      </w:r>
+    </w:p>
+    <w:p>
+      <w:pPr>
+        <w:pStyle w:val="Normal"/>
+        <w:rPr/>
+      </w:pPr>
+      <w:r>
+        <w:rPr/>
+        <w:t xml:space="preserve">+ number of misses with write back : 29620365 </w:t>
+      </w:r>
+    </w:p>
+    <w:p>
+      <w:pPr>
+        <w:pStyle w:val="Normal"/>
+        <w:rPr/>
+      </w:pPr>
+      <w:r>
+        <w:rPr/>
+        <w:t>+ rate of misses : 0.820852</w:t>
+      </w:r>
+    </w:p>
+    <w:p>
+      <w:pPr>
+        <w:pStyle w:val="Normal"/>
+        <w:rPr/>
+      </w:pPr>
+      <w:r>
+        <w:rPr/>
+      </w:r>
+    </w:p>
+    <w:p>
+      <w:pPr>
+        <w:pStyle w:val="Normal"/>
+        <w:rPr/>
+      </w:pPr>
+      <w:r>
+        <w:rPr/>
+        <w:t xml:space="preserve"> </w:t>
+      </w:r>
+      <w:r>
+        <w:rPr/>
+        <w:t>** opening file sample_large2.tr</w:t>
+      </w:r>
+    </w:p>
+    <w:p>
+      <w:pPr>
+        <w:pStyle w:val="Normal"/>
+        <w:rPr/>
+      </w:pPr>
+      <w:r>
+        <w:rPr/>
+        <w:t>+ Cache Size : 1KB</w:t>
+      </w:r>
+    </w:p>
+    <w:p>
+      <w:pPr>
+        <w:pStyle w:val="Normal"/>
+        <w:rPr/>
+      </w:pPr>
+      <w:r>
+        <w:rPr/>
+        <w:t>+ Block Size : 128B</w:t>
+      </w:r>
+    </w:p>
+    <w:p>
+      <w:pPr>
+        <w:pStyle w:val="Normal"/>
+        <w:rPr/>
+      </w:pPr>
+      <w:r>
+        <w:rPr/>
+        <w:t>+ 4-way set associative</w:t>
+      </w:r>
+    </w:p>
+    <w:p>
+      <w:pPr>
+        <w:pStyle w:val="Normal"/>
+        <w:rPr/>
+      </w:pPr>
+      <w:r>
+        <w:rPr/>
+        <w:t>+ Replacement Policy : LRU</w:t>
+      </w:r>
+    </w:p>
+    <w:p>
+      <w:pPr>
+        <w:pStyle w:val="Normal"/>
+        <w:rPr/>
+      </w:pPr>
+      <w:r>
+        <w:rPr/>
+        <w:t xml:space="preserve">+ number of accesses : 36084985 </w:t>
+      </w:r>
+    </w:p>
+    <w:p>
+      <w:pPr>
+        <w:pStyle w:val="Normal"/>
+        <w:rPr/>
+      </w:pPr>
+      <w:r>
+        <w:rPr/>
+        <w:t xml:space="preserve">+ number of reads : 29411338 </w:t>
+      </w:r>
+    </w:p>
+    <w:p>
+      <w:pPr>
+        <w:pStyle w:val="Normal"/>
+        <w:rPr/>
+      </w:pPr>
+      <w:r>
+        <w:rPr/>
+        <w:t xml:space="preserve">+ number of writes : 6673647 </w:t>
+      </w:r>
+    </w:p>
+    <w:p>
+      <w:pPr>
+        <w:pStyle w:val="Normal"/>
+        <w:rPr/>
+      </w:pPr>
+      <w:r>
+        <w:rPr/>
+        <w:t xml:space="preserve">+ number of hits : 6135180 </w:t>
+      </w:r>
+    </w:p>
+    <w:p>
+      <w:pPr>
+        <w:pStyle w:val="Normal"/>
+        <w:rPr/>
+      </w:pPr>
+      <w:r>
+        <w:rPr/>
+        <w:t xml:space="preserve">+ number of misses : 29949805 </w:t>
+      </w:r>
+    </w:p>
+    <w:p>
+      <w:pPr>
+        <w:pStyle w:val="Normal"/>
+        <w:rPr/>
+      </w:pPr>
+      <w:r>
+        <w:rPr/>
+        <w:t xml:space="preserve">+ number of misses with write back : 29949797 </w:t>
+      </w:r>
+    </w:p>
+    <w:p>
+      <w:pPr>
+        <w:pStyle w:val="Normal"/>
+        <w:rPr/>
+      </w:pPr>
+      <w:r>
+        <w:rPr/>
+        <w:t>+ rate of misses : 0.829980</w:t>
+      </w:r>
+    </w:p>
+    <w:p>
+      <w:pPr>
+        <w:pStyle w:val="Normal"/>
+        <w:rPr/>
+      </w:pPr>
+      <w:r>
+        <w:rPr/>
+      </w:r>
+    </w:p>
+    <w:p>
+      <w:pPr>
+        <w:pStyle w:val="Normal"/>
+        <w:rPr/>
+      </w:pPr>
+      <w:r>
+        <w:rPr/>
+        <w:t xml:space="preserve"> </w:t>
+      </w:r>
+      <w:r>
+        <w:rPr/>
+        <w:t>** opening file sample_large2.tr</w:t>
+      </w:r>
+    </w:p>
+    <w:p>
+      <w:pPr>
+        <w:pStyle w:val="Normal"/>
+        <w:rPr/>
+      </w:pPr>
+      <w:r>
+        <w:rPr/>
+        <w:t>+ Cache Size : 16KB</w:t>
+      </w:r>
+    </w:p>
+    <w:p>
+      <w:pPr>
+        <w:pStyle w:val="Normal"/>
+        <w:rPr/>
+      </w:pPr>
+      <w:r>
+        <w:rPr/>
+        <w:t>+ Block Size : 16B</w:t>
+      </w:r>
+    </w:p>
+    <w:p>
+      <w:pPr>
+        <w:pStyle w:val="Normal"/>
+        <w:rPr/>
+      </w:pPr>
+      <w:r>
+        <w:rPr/>
+        <w:t>+ 4-way set associative</w:t>
+      </w:r>
+    </w:p>
+    <w:p>
+      <w:pPr>
+        <w:pStyle w:val="Normal"/>
+        <w:rPr/>
+      </w:pPr>
+      <w:r>
+        <w:rPr/>
+        <w:t>+ Replacement Policy : LRU</w:t>
+      </w:r>
+    </w:p>
+    <w:p>
+      <w:pPr>
+        <w:pStyle w:val="Normal"/>
+        <w:rPr/>
+      </w:pPr>
+      <w:r>
+        <w:rPr/>
+        <w:t xml:space="preserve">+ number of accesses : 36084985 </w:t>
+      </w:r>
+    </w:p>
+    <w:p>
+      <w:pPr>
+        <w:pStyle w:val="Normal"/>
+        <w:rPr/>
+      </w:pPr>
+      <w:r>
+        <w:rPr/>
+        <w:t xml:space="preserve">+ number of reads : 29411338 </w:t>
+      </w:r>
+    </w:p>
+    <w:p>
+      <w:pPr>
+        <w:pStyle w:val="Normal"/>
+        <w:rPr/>
+      </w:pPr>
+      <w:r>
+        <w:rPr/>
+        <w:t xml:space="preserve">+ number of writes : 6673647 </w:t>
+      </w:r>
+    </w:p>
+    <w:p>
+      <w:pPr>
+        <w:pStyle w:val="Normal"/>
+        <w:rPr/>
+      </w:pPr>
+      <w:r>
+        <w:rPr/>
+        <w:t xml:space="preserve">+ number of hits : 8840807 </w:t>
+      </w:r>
+    </w:p>
+    <w:p>
+      <w:pPr>
+        <w:pStyle w:val="Normal"/>
+        <w:rPr/>
+      </w:pPr>
+      <w:r>
+        <w:rPr/>
+        <w:t xml:space="preserve">+ number of misses : 27244178 </w:t>
+      </w:r>
+    </w:p>
+    <w:p>
+      <w:pPr>
+        <w:pStyle w:val="Normal"/>
+        <w:rPr/>
+      </w:pPr>
+      <w:r>
+        <w:rPr/>
+        <w:t xml:space="preserve">+ number of misses with write back : 27243154 </w:t>
+      </w:r>
+    </w:p>
+    <w:p>
+      <w:pPr>
+        <w:pStyle w:val="Normal"/>
+        <w:rPr/>
+      </w:pPr>
+      <w:r>
+        <w:rPr/>
+        <w:t xml:space="preserve">+ rate of misses : 0.755000 </w:t>
+      </w:r>
+    </w:p>
+    <w:p>
+      <w:pPr>
+        <w:pStyle w:val="Normal"/>
+        <w:rPr/>
+      </w:pPr>
+      <w:r>
+        <w:rPr/>
+      </w:r>
+    </w:p>
+    <w:p>
+      <w:pPr>
+        <w:pStyle w:val="Normal"/>
+        <w:rPr/>
+      </w:pPr>
+      <w:r>
+        <w:rPr/>
+        <w:t xml:space="preserve"> </w:t>
+      </w:r>
+      <w:r>
+        <w:rPr/>
+        <w:t>** opening file sample_large2.tr</w:t>
+      </w:r>
+    </w:p>
+    <w:p>
+      <w:pPr>
+        <w:pStyle w:val="Normal"/>
+        <w:rPr/>
+      </w:pPr>
+      <w:r>
+        <w:rPr/>
+        <w:t>+ Cache Size : 16KB</w:t>
+      </w:r>
+    </w:p>
+    <w:p>
+      <w:pPr>
+        <w:pStyle w:val="Normal"/>
+        <w:rPr/>
+      </w:pPr>
+      <w:r>
+        <w:rPr/>
+        <w:t>+ Block Size : 128B</w:t>
+      </w:r>
+    </w:p>
+    <w:p>
+      <w:pPr>
+        <w:pStyle w:val="Normal"/>
+        <w:rPr/>
+      </w:pPr>
+      <w:r>
+        <w:rPr/>
+        <w:t>+ 4-way set associative</w:t>
+      </w:r>
+    </w:p>
+    <w:p>
+      <w:pPr>
+        <w:pStyle w:val="Normal"/>
+        <w:rPr/>
+      </w:pPr>
+      <w:r>
+        <w:rPr/>
+        <w:t>+ Replacement Policy : LRU</w:t>
+      </w:r>
+    </w:p>
+    <w:p>
+      <w:pPr>
+        <w:pStyle w:val="Normal"/>
+        <w:rPr/>
+      </w:pPr>
+      <w:r>
+        <w:rPr/>
+        <w:t xml:space="preserve">+ number of accesses : 36084985 </w:t>
+      </w:r>
+    </w:p>
+    <w:p>
+      <w:pPr>
+        <w:pStyle w:val="Normal"/>
+        <w:rPr/>
+      </w:pPr>
+      <w:r>
+        <w:rPr/>
+        <w:t xml:space="preserve">+ number of reads : 29411338 </w:t>
+      </w:r>
+    </w:p>
+    <w:p>
+      <w:pPr>
+        <w:pStyle w:val="Normal"/>
+        <w:rPr/>
+      </w:pPr>
+      <w:r>
+        <w:rPr/>
+        <w:t xml:space="preserve">+ number of writes : 6673647 </w:t>
+      </w:r>
+    </w:p>
+    <w:p>
+      <w:pPr>
+        <w:pStyle w:val="Normal"/>
+        <w:rPr/>
+      </w:pPr>
+      <w:r>
+        <w:rPr/>
+        <w:t xml:space="preserve">+ number of hits : 12393957 </w:t>
+      </w:r>
+    </w:p>
+    <w:p>
+      <w:pPr>
+        <w:pStyle w:val="Normal"/>
+        <w:rPr/>
+      </w:pPr>
+      <w:r>
+        <w:rPr/>
+        <w:t xml:space="preserve">+ number of misses : 23691028 </w:t>
+      </w:r>
+    </w:p>
+    <w:p>
+      <w:pPr>
+        <w:pStyle w:val="Normal"/>
+        <w:rPr/>
+      </w:pPr>
+      <w:r>
+        <w:rPr/>
+        <w:t xml:space="preserve">+ number of misses with write back : 23690900 </w:t>
+      </w:r>
+    </w:p>
+    <w:p>
+      <w:pPr>
+        <w:pStyle w:val="Normal"/>
+        <w:rPr/>
+      </w:pPr>
+      <w:r>
+        <w:rPr/>
+        <w:t>+ rate of misses : 0.656534</w:t>
+      </w:r>
+    </w:p>
+    <w:p>
+      <w:pPr>
+        <w:pStyle w:val="Normal"/>
+        <w:rPr/>
+      </w:pPr>
+      <w:r>
+        <w:rPr/>
+      </w:r>
+    </w:p>
+    <w:p>
+      <w:pPr>
+        <w:pStyle w:val="Normal"/>
+        <w:rPr/>
+      </w:pPr>
+      <w:r>
+        <w:rPr/>
+        <w:t>The data we gathered from running all of the simulations with sample1.tr:</w:t>
+      </w:r>
+    </w:p>
+    <w:p>
+      <w:pPr>
+        <w:pStyle w:val="Normal"/>
+        <w:rPr/>
+      </w:pPr>
+      <w:r>
+        <w:rPr/>
+      </w:r>
+    </w:p>
+    <w:p>
+      <w:pPr>
+        <w:pStyle w:val="Normal"/>
+        <w:rPr/>
+      </w:pPr>
+      <w:r>
+        <w:rPr/>
+        <w:object>
+          <v:shape id="ole_rId2" style="width:276.9pt;height:89.65pt" o:ole="">
+            <v:imagedata r:id="rId3" o:title=""/>
+          </v:shape>
+          <o:OLEObject Type="Embed" ProgID="Excel.Sheet.12" ShapeID="ole_rId2" DrawAspect="Content" ObjectID="_550471678" r:id="rId2"/>
+        </w:object>
       </w:r>
     </w:p>
     <w:p>
@@ -179,11 +1281,11 @@
           <wp:inline distT="0" distB="0" distL="0" distR="0">
             <wp:extent cx="5760085" cy="3239770"/>
             <wp:effectExtent l="0" t="0" r="0" b="0"/>
-            <wp:docPr id="2" name="Object1"/>
+            <wp:docPr id="1" name="Object1"/>
             <wp:cNvGraphicFramePr/>
             <a:graphic xmlns:a="http://schemas.openxmlformats.org/drawingml/2006/main">
               <a:graphicData uri="http://schemas.openxmlformats.org/drawingml/2006/chart">
-                <c:chart xmlns:c="http://schemas.openxmlformats.org/drawingml/2006/chart" xmlns:r="http://schemas.openxmlformats.org/officeDocument/2006/relationships" r:id="rId3"/>
+                <c:chart xmlns:c="http://schemas.openxmlformats.org/drawingml/2006/chart" xmlns:r="http://schemas.openxmlformats.org/officeDocument/2006/relationships" r:id="rId4"/>
               </a:graphicData>
             </a:graphic>
           </wp:inline>
@@ -198,101 +1300,11 @@
       <w:r>
         <w:rPr/>
         <w:object>
-          <v:shape id="ole_rId4" style="width:256.05pt;height:102.45pt" o:ole="">
-            <v:imagedata r:id="rId5" o:title=""/>
+          <v:shape id="ole_rId5" style="width:256.05pt;height:102.45pt" o:ole="">
+            <v:imagedata r:id="rId6" o:title=""/>
           </v:shape>
-          <o:OLEObject Type="Embed" ProgID="Excel.Sheet.12" ShapeID="ole_rId4" DrawAspect="Content" ObjectID="_274776022" r:id="rId4"/>
+          <o:OLEObject Type="Embed" ProgID="Excel.Sheet.12" ShapeID="ole_rId5" DrawAspect="Content" ObjectID="_672347137" r:id="rId5"/>
         </w:object>
-      </w:r>
-    </w:p>
-    <w:p>
-      <w:pPr>
-        <w:pStyle w:val="Normal"/>
-        <w:rPr/>
-      </w:pPr>
-      <w:r>
-        <w:rPr/>
-      </w:r>
-    </w:p>
-    <w:p>
-      <w:pPr>
-        <w:pStyle w:val="Normal"/>
-        <w:rPr/>
-      </w:pPr>
-      <w:r>
-        <w:rPr/>
-      </w:r>
-    </w:p>
-    <w:p>
-      <w:pPr>
-        <w:pStyle w:val="Normal"/>
-        <w:rPr/>
-      </w:pPr>
-      <w:r>
-        <w:rPr/>
-      </w:r>
-    </w:p>
-    <w:p>
-      <w:pPr>
-        <w:pStyle w:val="Normal"/>
-        <w:rPr/>
-      </w:pPr>
-      <w:r>
-        <w:rPr/>
-      </w:r>
-    </w:p>
-    <w:p>
-      <w:pPr>
-        <w:pStyle w:val="Normal"/>
-        <w:rPr/>
-      </w:pPr>
-      <w:r>
-        <w:rPr/>
-      </w:r>
-    </w:p>
-    <w:p>
-      <w:pPr>
-        <w:pStyle w:val="Normal"/>
-        <w:rPr/>
-      </w:pPr>
-      <w:r>
-        <w:rPr/>
-      </w:r>
-    </w:p>
-    <w:p>
-      <w:pPr>
-        <w:pStyle w:val="Normal"/>
-        <w:rPr/>
-      </w:pPr>
-      <w:r>
-        <w:rPr/>
-      </w:r>
-    </w:p>
-    <w:p>
-      <w:pPr>
-        <w:pStyle w:val="Normal"/>
-        <w:rPr/>
-      </w:pPr>
-      <w:r>
-        <w:rPr/>
-      </w:r>
-    </w:p>
-    <w:p>
-      <w:pPr>
-        <w:pStyle w:val="Normal"/>
-        <w:rPr/>
-      </w:pPr>
-      <w:r>
-        <w:rPr/>
-      </w:r>
-    </w:p>
-    <w:p>
-      <w:pPr>
-        <w:pStyle w:val="Normal"/>
-        <w:rPr/>
-      </w:pPr>
-      <w:r>
-        <w:rPr/>
       </w:r>
     </w:p>
     <w:p>
@@ -369,11 +1381,11 @@
           <wp:inline distT="0" distB="0" distL="0" distR="0">
             <wp:extent cx="5760085" cy="3239770"/>
             <wp:effectExtent l="0" t="0" r="0" b="0"/>
-            <wp:docPr id="3" name="Object2"/>
+            <wp:docPr id="2" name="Object2"/>
             <wp:cNvGraphicFramePr/>
             <a:graphic xmlns:a="http://schemas.openxmlformats.org/drawingml/2006/main">
               <a:graphicData uri="http://schemas.openxmlformats.org/drawingml/2006/chart">
-                <c:chart xmlns:c="http://schemas.openxmlformats.org/drawingml/2006/chart" xmlns:r="http://schemas.openxmlformats.org/officeDocument/2006/relationships" r:id="rId6"/>
+                <c:chart xmlns:c="http://schemas.openxmlformats.org/drawingml/2006/chart" xmlns:r="http://schemas.openxmlformats.org/officeDocument/2006/relationships" r:id="rId7"/>
               </a:graphicData>
             </a:graphic>
           </wp:inline>
@@ -405,30 +1417,202 @@
       </w:pPr>
       <w:r>
         <w:rPr/>
+      </w:r>
+    </w:p>
+    <w:p>
+      <w:pPr>
+        <w:pStyle w:val="Normal"/>
+        <w:rPr/>
+      </w:pPr>
+      <w:r>
+        <w:rPr/>
+      </w:r>
+    </w:p>
+    <w:p>
+      <w:pPr>
+        <w:pStyle w:val="Normal"/>
+        <w:rPr/>
+      </w:pPr>
+      <w:r>
+        <w:rPr/>
+      </w:r>
+    </w:p>
+    <w:p>
+      <w:pPr>
+        <w:pStyle w:val="Normal"/>
+        <w:rPr/>
+      </w:pPr>
+      <w:r>
+        <w:rPr/>
+      </w:r>
+    </w:p>
+    <w:p>
+      <w:pPr>
+        <w:pStyle w:val="Normal"/>
+        <w:rPr/>
+      </w:pPr>
+      <w:r>
+        <w:rPr/>
+      </w:r>
+    </w:p>
+    <w:p>
+      <w:pPr>
+        <w:pStyle w:val="Normal"/>
+        <w:rPr/>
+      </w:pPr>
+      <w:r>
+        <w:rPr/>
+      </w:r>
+    </w:p>
+    <w:p>
+      <w:pPr>
+        <w:pStyle w:val="Normal"/>
+        <w:rPr/>
+      </w:pPr>
+      <w:r>
+        <w:rPr/>
+      </w:r>
+    </w:p>
+    <w:p>
+      <w:pPr>
+        <w:pStyle w:val="Normal"/>
+        <w:rPr/>
+      </w:pPr>
+      <w:r>
+        <w:rPr/>
+      </w:r>
+    </w:p>
+    <w:p>
+      <w:pPr>
+        <w:pStyle w:val="Normal"/>
+        <w:rPr/>
+      </w:pPr>
+      <w:r>
+        <w:rPr/>
+      </w:r>
+    </w:p>
+    <w:p>
+      <w:pPr>
+        <w:pStyle w:val="Normal"/>
+        <w:rPr/>
+      </w:pPr>
+      <w:r>
+        <w:rPr/>
+      </w:r>
+    </w:p>
+    <w:p>
+      <w:pPr>
+        <w:pStyle w:val="Normal"/>
+        <w:rPr/>
+      </w:pPr>
+      <w:r>
+        <w:rPr/>
+      </w:r>
+    </w:p>
+    <w:p>
+      <w:pPr>
+        <w:pStyle w:val="Normal"/>
+        <w:rPr/>
+      </w:pPr>
+      <w:r>
+        <w:rPr/>
+      </w:r>
+    </w:p>
+    <w:p>
+      <w:pPr>
+        <w:pStyle w:val="Normal"/>
+        <w:rPr/>
+      </w:pPr>
+      <w:r>
+        <w:rPr/>
+      </w:r>
+    </w:p>
+    <w:p>
+      <w:pPr>
+        <w:pStyle w:val="Normal"/>
+        <w:rPr/>
+      </w:pPr>
+      <w:r>
+        <w:rPr/>
+      </w:r>
+    </w:p>
+    <w:p>
+      <w:pPr>
+        <w:pStyle w:val="Normal"/>
+        <w:rPr/>
+      </w:pPr>
+      <w:r>
+        <w:rPr/>
+      </w:r>
+    </w:p>
+    <w:p>
+      <w:pPr>
+        <w:pStyle w:val="Normal"/>
+        <w:rPr/>
+      </w:pPr>
+      <w:r>
+        <w:rPr/>
+      </w:r>
+    </w:p>
+    <w:p>
+      <w:pPr>
+        <w:pStyle w:val="Normal"/>
+        <w:rPr/>
+      </w:pPr>
+      <w:r>
+        <w:rPr/>
+      </w:r>
+    </w:p>
+    <w:p>
+      <w:pPr>
+        <w:pStyle w:val="Normal"/>
+        <w:rPr/>
+      </w:pPr>
+      <w:r>
+        <w:rPr/>
+      </w:r>
+    </w:p>
+    <w:p>
+      <w:pPr>
+        <w:pStyle w:val="Normal"/>
+        <w:rPr/>
+      </w:pPr>
+      <w:r>
+        <w:rPr/>
+      </w:r>
+    </w:p>
+    <w:p>
+      <w:pPr>
+        <w:pStyle w:val="Normal"/>
+        <w:rPr/>
+      </w:pPr>
+      <w:r>
+        <w:rPr/>
+        <w:t>The data we gathered from running all of the simulations with sample2.tr:</w:t>
+      </w:r>
+    </w:p>
+    <w:p>
+      <w:pPr>
+        <w:pStyle w:val="Normal"/>
+        <w:rPr/>
+      </w:pPr>
+      <w:r>
+        <w:rPr/>
+      </w:r>
+    </w:p>
+    <w:p>
+      <w:pPr>
+        <w:pStyle w:val="Normal"/>
+        <w:rPr/>
+      </w:pPr>
+      <w:r>
+        <w:rPr/>
         <w:object>
-          <v:shape id="ole_rId7" style="width:276.9pt;height:89.65pt" o:ole="">
-            <v:imagedata r:id="rId8" o:title=""/>
+          <v:shape id="ole_rId8" style="width:276.9pt;height:89.65pt" o:ole="">
+            <v:imagedata r:id="rId9" o:title=""/>
           </v:shape>
-          <o:OLEObject Type="Embed" ProgID="Excel.Sheet.12" ShapeID="ole_rId7" DrawAspect="Content" ObjectID="_227540996" r:id="rId7"/>
+          <o:OLEObject Type="Embed" ProgID="Excel.Sheet.12" ShapeID="ole_rId8" DrawAspect="Content" ObjectID="_668458987" r:id="rId8"/>
         </w:object>
-      </w:r>
-    </w:p>
-    <w:p>
-      <w:pPr>
-        <w:pStyle w:val="Normal"/>
-        <w:rPr/>
-      </w:pPr>
-      <w:r>
-        <w:rPr/>
-      </w:r>
-    </w:p>
-    <w:p>
-      <w:pPr>
-        <w:pStyle w:val="Normal"/>
-        <w:rPr/>
-      </w:pPr>
-      <w:r>
-        <w:rPr/>
       </w:r>
     </w:p>
     <w:p>
@@ -478,125 +1662,7 @@
           <wp:inline distT="0" distB="0" distL="0" distR="0">
             <wp:extent cx="5759450" cy="3239770"/>
             <wp:effectExtent l="0" t="0" r="0" b="0"/>
-            <wp:docPr id="4" name="Object3"/>
-            <wp:cNvGraphicFramePr/>
-            <a:graphic xmlns:a="http://schemas.openxmlformats.org/drawingml/2006/main">
-              <a:graphicData uri="http://schemas.openxmlformats.org/drawingml/2006/chart">
-                <c:chart xmlns:c="http://schemas.openxmlformats.org/drawingml/2006/chart" xmlns:r="http://schemas.openxmlformats.org/officeDocument/2006/relationships" r:id="rId9"/>
-              </a:graphicData>
-            </a:graphic>
-          </wp:inline>
-        </w:drawing>
-      </w:r>
-    </w:p>
-    <w:p>
-      <w:pPr>
-        <w:pStyle w:val="Normal"/>
-        <w:rPr/>
-      </w:pPr>
-      <w:r>
-        <w:rPr/>
-      </w:r>
-    </w:p>
-    <w:p>
-      <w:pPr>
-        <w:pStyle w:val="Normal"/>
-        <w:rPr/>
-      </w:pPr>
-      <w:r>
-        <w:rPr/>
-        <w:object>
-          <v:shape id="ole_rId10" style="width:256.05pt;height:89.65pt" o:ole="">
-            <v:imagedata r:id="rId11" o:title=""/>
-          </v:shape>
-          <o:OLEObject Type="Embed" ProgID="Excel.Sheet.12" ShapeID="ole_rId10" DrawAspect="Content" ObjectID="_1929606214" r:id="rId10"/>
-        </w:object>
-      </w:r>
-    </w:p>
-    <w:p>
-      <w:pPr>
-        <w:pStyle w:val="Normal"/>
-        <w:rPr/>
-      </w:pPr>
-      <w:r>
-        <w:rPr/>
-      </w:r>
-    </w:p>
-    <w:p>
-      <w:pPr>
-        <w:pStyle w:val="Normal"/>
-        <w:rPr/>
-      </w:pPr>
-      <w:r>
-        <w:rPr/>
-      </w:r>
-    </w:p>
-    <w:p>
-      <w:pPr>
-        <w:pStyle w:val="Normal"/>
-        <w:rPr/>
-      </w:pPr>
-      <w:r>
-        <w:rPr/>
-      </w:r>
-    </w:p>
-    <w:p>
-      <w:pPr>
-        <w:pStyle w:val="Normal"/>
-        <w:rPr/>
-      </w:pPr>
-      <w:r>
-        <w:rPr/>
-      </w:r>
-    </w:p>
-    <w:p>
-      <w:pPr>
-        <w:pStyle w:val="Normal"/>
-        <w:rPr/>
-      </w:pPr>
-      <w:r>
-        <w:rPr/>
-      </w:r>
-    </w:p>
-    <w:p>
-      <w:pPr>
-        <w:pStyle w:val="Normal"/>
-        <w:rPr/>
-      </w:pPr>
-      <w:r>
-        <w:rPr/>
-      </w:r>
-    </w:p>
-    <w:p>
-      <w:pPr>
-        <w:pStyle w:val="Normal"/>
-        <w:rPr/>
-      </w:pPr>
-      <w:r>
-        <w:rPr/>
-      </w:r>
-    </w:p>
-    <w:p>
-      <w:pPr>
-        <w:pStyle w:val="Normal"/>
-        <w:rPr/>
-      </w:pPr>
-      <w:r>
-        <w:rPr/>
-      </w:r>
-    </w:p>
-    <w:p>
-      <w:pPr>
-        <w:pStyle w:val="Normal"/>
-        <w:rPr/>
-      </w:pPr>
-      <w:r>
-        <w:rPr/>
-        <w:drawing>
-          <wp:inline distT="0" distB="0" distL="0" distR="0">
-            <wp:extent cx="5760085" cy="3239770"/>
-            <wp:effectExtent l="0" t="0" r="0" b="0"/>
-            <wp:docPr id="5" name="Object4"/>
+            <wp:docPr id="3" name="Object3"/>
             <wp:cNvGraphicFramePr/>
             <a:graphic xmlns:a="http://schemas.openxmlformats.org/drawingml/2006/main">
               <a:graphicData uri="http://schemas.openxmlformats.org/drawingml/2006/chart">
@@ -605,74 +1671,688 @@
             </a:graphic>
           </wp:inline>
         </w:drawing>
-      </w:r>
-    </w:p>
-    <w:p>
-      <w:pPr>
-        <w:pStyle w:val="Normal"/>
-        <w:rPr/>
-      </w:pPr>
-      <w:r>
-        <w:rPr/>
-      </w:r>
-    </w:p>
-    <w:p>
-      <w:pPr>
-        <w:pStyle w:val="Normal"/>
-        <w:rPr/>
-      </w:pPr>
-      <w:r>
-        <w:rPr/>
-      </w:r>
-    </w:p>
-    <w:p>
-      <w:pPr>
-        <w:pStyle w:val="Normal"/>
-        <w:rPr/>
-      </w:pPr>
-      <w:r>
-        <w:rPr/>
-      </w:r>
-    </w:p>
-    <w:p>
-      <w:pPr>
-        <w:pStyle w:val="Normal"/>
-        <w:rPr/>
-      </w:pPr>
-      <w:r>
-        <w:rPr/>
-      </w:r>
-    </w:p>
-    <w:p>
-      <w:pPr>
-        <w:pStyle w:val="Normal"/>
-        <w:rPr/>
-      </w:pPr>
-      <w:r>
-        <w:rPr/>
-      </w:r>
-    </w:p>
-    <w:p>
-      <w:pPr>
-        <w:pStyle w:val="Normal"/>
-        <w:rPr/>
-      </w:pPr>
-      <w:r>
-        <w:rPr/>
-      </w:r>
-    </w:p>
-    <w:p>
-      <w:pPr>
-        <w:pStyle w:val="Normal"/>
-        <w:rPr/>
-      </w:pPr>
-      <w:r>
-        <w:rPr/>
         <w:object>
-          <v:shape id="ole_rId13" style="width:276.9pt;height:38.45pt" o:ole="">
-            <v:imagedata r:id="rId14" o:title=""/>
+          <v:shape id="ole_rId10" style="width:256.05pt;height:87.1pt" o:ole="">
+            <v:imagedata r:id="rId11" o:title=""/>
           </v:shape>
-          <o:OLEObject Type="Embed" ProgID="Excel.Sheet.12" ShapeID="ole_rId13" DrawAspect="Content" ObjectID="_2067307446" r:id="rId13"/>
+          <o:OLEObject Type="Embed" ProgID="Excel.Sheet.12" ShapeID="ole_rId10" DrawAspect="Content" ObjectID="_1915074302" r:id="rId10"/>
+        </w:object>
+      </w:r>
+    </w:p>
+    <w:p>
+      <w:pPr>
+        <w:pStyle w:val="Normal"/>
+        <w:rPr/>
+      </w:pPr>
+      <w:r>
+        <w:rPr/>
+      </w:r>
+    </w:p>
+    <w:p>
+      <w:pPr>
+        <w:pStyle w:val="Normal"/>
+        <w:rPr/>
+      </w:pPr>
+      <w:r>
+        <w:rPr/>
+      </w:r>
+    </w:p>
+    <w:p>
+      <w:pPr>
+        <w:pStyle w:val="Normal"/>
+        <w:rPr/>
+      </w:pPr>
+      <w:r>
+        <w:rPr/>
+      </w:r>
+    </w:p>
+    <w:p>
+      <w:pPr>
+        <w:pStyle w:val="Normal"/>
+        <w:rPr/>
+      </w:pPr>
+      <w:r>
+        <w:rPr/>
+        <w:drawing>
+          <wp:inline distT="0" distB="0" distL="0" distR="0">
+            <wp:extent cx="5759450" cy="3067050"/>
+            <wp:effectExtent l="0" t="0" r="0" b="0"/>
+            <wp:docPr id="4" name="Object4"/>
+            <wp:cNvGraphicFramePr/>
+            <a:graphic xmlns:a="http://schemas.openxmlformats.org/drawingml/2006/main">
+              <a:graphicData uri="http://schemas.openxmlformats.org/drawingml/2006/chart">
+                <c:chart xmlns:c="http://schemas.openxmlformats.org/drawingml/2006/chart" xmlns:r="http://schemas.openxmlformats.org/officeDocument/2006/relationships" r:id="rId13"/>
+              </a:graphicData>
+            </a:graphic>
+          </wp:inline>
+        </w:drawing>
+      </w:r>
+    </w:p>
+    <w:p>
+      <w:pPr>
+        <w:pStyle w:val="Normal"/>
+        <w:jc w:val="center"/>
+        <w:rPr/>
+      </w:pPr>
+      <w:r>
+        <w:rPr/>
+        <w:t xml:space="preserve">Experiment 2: </w:t>
+      </w:r>
+    </w:p>
+    <w:p>
+      <w:pPr>
+        <w:pStyle w:val="Normal"/>
+        <w:rPr/>
+      </w:pPr>
+      <w:r>
+        <w:rPr/>
+        <w:tab/>
+        <w:t>To examine the effect of the replacement policy, consider a 4KB cache with 32B blocks and 4- way associativity. Use a bar graph to plot the miss rate for each of the two long traces and 2 replacement policies (FIFO and LRU). Your plot should have 4 bars.</w:t>
+      </w:r>
+    </w:p>
+    <w:p>
+      <w:pPr>
+        <w:pStyle w:val="Normal"/>
+        <w:rPr/>
+      </w:pPr>
+      <w:r>
+        <w:rPr/>
+      </w:r>
+    </w:p>
+    <w:p>
+      <w:pPr>
+        <w:pStyle w:val="Normal"/>
+        <w:rPr/>
+      </w:pPr>
+      <w:r>
+        <w:rPr/>
+        <w:t xml:space="preserve">The result of running </w:t>
+      </w:r>
+      <w:r>
+        <w:rPr/>
+        <w:t>our</w:t>
+      </w:r>
+      <w:r>
+        <w:rPr/>
+        <w:t xml:space="preserve"> simulation with trace_view_on = 0 for each long trace file and the parameters specified in each experiment.</w:t>
+      </w:r>
+    </w:p>
+    <w:p>
+      <w:pPr>
+        <w:pStyle w:val="Normal"/>
+        <w:rPr/>
+      </w:pPr>
+      <w:r>
+        <w:rPr/>
+      </w:r>
+    </w:p>
+    <w:p>
+      <w:pPr>
+        <w:pStyle w:val="Normal"/>
+        <w:rPr/>
+      </w:pPr>
+      <w:r>
+        <w:rPr/>
+        <w:t xml:space="preserve"> </w:t>
+      </w:r>
+      <w:r>
+        <w:rPr/>
+        <w:t>** opening file sample_large1.tr</w:t>
+      </w:r>
+    </w:p>
+    <w:p>
+      <w:pPr>
+        <w:pStyle w:val="Normal"/>
+        <w:rPr/>
+      </w:pPr>
+      <w:r>
+        <w:rPr/>
+        <w:t>+ Cache Size : 4KB</w:t>
+      </w:r>
+    </w:p>
+    <w:p>
+      <w:pPr>
+        <w:pStyle w:val="Normal"/>
+        <w:rPr/>
+      </w:pPr>
+      <w:r>
+        <w:rPr/>
+        <w:t>+ Block Size : 32B</w:t>
+      </w:r>
+    </w:p>
+    <w:p>
+      <w:pPr>
+        <w:pStyle w:val="Normal"/>
+        <w:rPr/>
+      </w:pPr>
+      <w:r>
+        <w:rPr/>
+        <w:t>+ 4-way set associative</w:t>
+      </w:r>
+    </w:p>
+    <w:p>
+      <w:pPr>
+        <w:pStyle w:val="Normal"/>
+        <w:rPr/>
+      </w:pPr>
+      <w:r>
+        <w:rPr/>
+        <w:t>+ Replacement Policy : FIFO</w:t>
+      </w:r>
+    </w:p>
+    <w:p>
+      <w:pPr>
+        <w:pStyle w:val="Normal"/>
+        <w:rPr/>
+      </w:pPr>
+      <w:r>
+        <w:rPr/>
+        <w:t xml:space="preserve">+ number of accesses : 30438865 </w:t>
+      </w:r>
+    </w:p>
+    <w:p>
+      <w:pPr>
+        <w:pStyle w:val="Normal"/>
+        <w:rPr/>
+      </w:pPr>
+      <w:r>
+        <w:rPr/>
+        <w:t xml:space="preserve">+ number of reads : 20813032 </w:t>
+      </w:r>
+    </w:p>
+    <w:p>
+      <w:pPr>
+        <w:pStyle w:val="Normal"/>
+        <w:rPr/>
+      </w:pPr>
+      <w:r>
+        <w:rPr/>
+        <w:t xml:space="preserve">+ number of writes : 9625833 </w:t>
+      </w:r>
+    </w:p>
+    <w:p>
+      <w:pPr>
+        <w:pStyle w:val="Normal"/>
+        <w:rPr/>
+      </w:pPr>
+      <w:r>
+        <w:rPr/>
+        <w:t xml:space="preserve">+ number of hits : 15648066 </w:t>
+      </w:r>
+    </w:p>
+    <w:p>
+      <w:pPr>
+        <w:pStyle w:val="Normal"/>
+        <w:rPr/>
+      </w:pPr>
+      <w:r>
+        <w:rPr/>
+        <w:t xml:space="preserve">+ number of misses : 14790799 </w:t>
+      </w:r>
+    </w:p>
+    <w:p>
+      <w:pPr>
+        <w:pStyle w:val="Normal"/>
+        <w:rPr/>
+      </w:pPr>
+      <w:r>
+        <w:rPr/>
+        <w:t xml:space="preserve">+ number of misses with write back : 14790671 </w:t>
+      </w:r>
+    </w:p>
+    <w:p>
+      <w:pPr>
+        <w:pStyle w:val="Normal"/>
+        <w:rPr/>
+      </w:pPr>
+      <w:r>
+        <w:rPr/>
+        <w:t>+ rate of misses : 0.485918</w:t>
+      </w:r>
+    </w:p>
+    <w:p>
+      <w:pPr>
+        <w:pStyle w:val="Normal"/>
+        <w:rPr/>
+      </w:pPr>
+      <w:r>
+        <w:rPr/>
+      </w:r>
+    </w:p>
+    <w:p>
+      <w:pPr>
+        <w:pStyle w:val="Normal"/>
+        <w:rPr/>
+      </w:pPr>
+      <w:r>
+        <w:rPr/>
+        <w:t xml:space="preserve"> </w:t>
+      </w:r>
+      <w:r>
+        <w:rPr/>
+        <w:t>** opening file sample_large1.tr</w:t>
+      </w:r>
+    </w:p>
+    <w:p>
+      <w:pPr>
+        <w:pStyle w:val="Normal"/>
+        <w:rPr/>
+      </w:pPr>
+      <w:r>
+        <w:rPr/>
+        <w:t>+ Cache Size : 4KB</w:t>
+      </w:r>
+    </w:p>
+    <w:p>
+      <w:pPr>
+        <w:pStyle w:val="Normal"/>
+        <w:rPr/>
+      </w:pPr>
+      <w:r>
+        <w:rPr/>
+        <w:t>+ Block Size : 32B</w:t>
+      </w:r>
+    </w:p>
+    <w:p>
+      <w:pPr>
+        <w:pStyle w:val="Normal"/>
+        <w:rPr/>
+      </w:pPr>
+      <w:r>
+        <w:rPr/>
+        <w:t>+ 4-way set associative</w:t>
+      </w:r>
+    </w:p>
+    <w:p>
+      <w:pPr>
+        <w:pStyle w:val="Normal"/>
+        <w:rPr/>
+      </w:pPr>
+      <w:r>
+        <w:rPr/>
+        <w:t>+ Replacement Policy : LRU</w:t>
+      </w:r>
+    </w:p>
+    <w:p>
+      <w:pPr>
+        <w:pStyle w:val="Normal"/>
+        <w:rPr/>
+      </w:pPr>
+      <w:r>
+        <w:rPr/>
+        <w:t xml:space="preserve">+ number of accesses : 30438865 </w:t>
+      </w:r>
+    </w:p>
+    <w:p>
+      <w:pPr>
+        <w:pStyle w:val="Normal"/>
+        <w:rPr/>
+      </w:pPr>
+      <w:r>
+        <w:rPr/>
+        <w:t xml:space="preserve">+ number of reads : 20813032 </w:t>
+      </w:r>
+    </w:p>
+    <w:p>
+      <w:pPr>
+        <w:pStyle w:val="Normal"/>
+        <w:rPr/>
+      </w:pPr>
+      <w:r>
+        <w:rPr/>
+        <w:t xml:space="preserve">+ number of writes : 9625833 </w:t>
+      </w:r>
+    </w:p>
+    <w:p>
+      <w:pPr>
+        <w:pStyle w:val="Normal"/>
+        <w:rPr/>
+      </w:pPr>
+      <w:r>
+        <w:rPr/>
+        <w:t xml:space="preserve">+ number of hits : 17564071 </w:t>
+      </w:r>
+    </w:p>
+    <w:p>
+      <w:pPr>
+        <w:pStyle w:val="Normal"/>
+        <w:rPr/>
+      </w:pPr>
+      <w:r>
+        <w:rPr/>
+        <w:t xml:space="preserve">+ number of misses : 12874794 </w:t>
+      </w:r>
+    </w:p>
+    <w:p>
+      <w:pPr>
+        <w:pStyle w:val="Normal"/>
+        <w:rPr/>
+      </w:pPr>
+      <w:r>
+        <w:rPr/>
+        <w:t xml:space="preserve">+ number of misses with write back : 12874666 </w:t>
+      </w:r>
+    </w:p>
+    <w:p>
+      <w:pPr>
+        <w:pStyle w:val="Normal"/>
+        <w:rPr/>
+      </w:pPr>
+      <w:r>
+        <w:rPr/>
+        <w:t>+ rate of misses : 0.422972</w:t>
+      </w:r>
+    </w:p>
+    <w:p>
+      <w:pPr>
+        <w:pStyle w:val="Normal"/>
+        <w:rPr/>
+      </w:pPr>
+      <w:r>
+        <w:rPr/>
+      </w:r>
+    </w:p>
+    <w:p>
+      <w:pPr>
+        <w:pStyle w:val="Normal"/>
+        <w:rPr/>
+      </w:pPr>
+      <w:r>
+        <w:rPr/>
+        <w:t xml:space="preserve"> </w:t>
+      </w:r>
+      <w:r>
+        <w:rPr/>
+        <w:t>** opening file sample_large2.tr</w:t>
+      </w:r>
+    </w:p>
+    <w:p>
+      <w:pPr>
+        <w:pStyle w:val="Normal"/>
+        <w:rPr/>
+      </w:pPr>
+      <w:r>
+        <w:rPr/>
+        <w:t>+ Cache Size : 4KB</w:t>
+      </w:r>
+    </w:p>
+    <w:p>
+      <w:pPr>
+        <w:pStyle w:val="Normal"/>
+        <w:rPr/>
+      </w:pPr>
+      <w:r>
+        <w:rPr/>
+        <w:t>+ Block Size : 32B</w:t>
+      </w:r>
+    </w:p>
+    <w:p>
+      <w:pPr>
+        <w:pStyle w:val="Normal"/>
+        <w:rPr/>
+      </w:pPr>
+      <w:r>
+        <w:rPr/>
+        <w:t>+ 4-way set associative</w:t>
+      </w:r>
+    </w:p>
+    <w:p>
+      <w:pPr>
+        <w:pStyle w:val="Normal"/>
+        <w:rPr/>
+      </w:pPr>
+      <w:r>
+        <w:rPr/>
+        <w:t>+ Replacement Policy : FIFO</w:t>
+      </w:r>
+    </w:p>
+    <w:p>
+      <w:pPr>
+        <w:pStyle w:val="Normal"/>
+        <w:rPr/>
+      </w:pPr>
+      <w:r>
+        <w:rPr/>
+        <w:t xml:space="preserve">+ number of accesses : 36084985 </w:t>
+      </w:r>
+    </w:p>
+    <w:p>
+      <w:pPr>
+        <w:pStyle w:val="Normal"/>
+        <w:rPr/>
+      </w:pPr>
+      <w:r>
+        <w:rPr/>
+        <w:t xml:space="preserve">+ number of reads : 29411338 </w:t>
+      </w:r>
+    </w:p>
+    <w:p>
+      <w:pPr>
+        <w:pStyle w:val="Normal"/>
+        <w:rPr/>
+      </w:pPr>
+      <w:r>
+        <w:rPr/>
+        <w:t xml:space="preserve">+ number of writes : 6673647 </w:t>
+      </w:r>
+    </w:p>
+    <w:p>
+      <w:pPr>
+        <w:pStyle w:val="Normal"/>
+        <w:rPr/>
+      </w:pPr>
+      <w:r>
+        <w:rPr/>
+        <w:t xml:space="preserve">+ number of hits : 7984444 </w:t>
+      </w:r>
+    </w:p>
+    <w:p>
+      <w:pPr>
+        <w:pStyle w:val="Normal"/>
+        <w:rPr/>
+      </w:pPr>
+      <w:r>
+        <w:rPr/>
+        <w:t xml:space="preserve">+ number of misses : 28100541 </w:t>
+      </w:r>
+    </w:p>
+    <w:p>
+      <w:pPr>
+        <w:pStyle w:val="Normal"/>
+        <w:rPr/>
+      </w:pPr>
+      <w:r>
+        <w:rPr/>
+        <w:t xml:space="preserve">+ number of misses with write back : 28100413 </w:t>
+      </w:r>
+    </w:p>
+    <w:p>
+      <w:pPr>
+        <w:pStyle w:val="Normal"/>
+        <w:rPr/>
+      </w:pPr>
+      <w:r>
+        <w:rPr/>
+        <w:t>+ rate of misses : 0.778732</w:t>
+      </w:r>
+    </w:p>
+    <w:p>
+      <w:pPr>
+        <w:pStyle w:val="Normal"/>
+        <w:rPr/>
+      </w:pPr>
+      <w:r>
+        <w:rPr/>
+      </w:r>
+    </w:p>
+    <w:p>
+      <w:pPr>
+        <w:pStyle w:val="Normal"/>
+        <w:rPr/>
+      </w:pPr>
+      <w:r>
+        <w:rPr/>
+        <w:t xml:space="preserve"> </w:t>
+      </w:r>
+      <w:r>
+        <w:rPr/>
+        <w:t>** opening file sample_large2.tr</w:t>
+      </w:r>
+    </w:p>
+    <w:p>
+      <w:pPr>
+        <w:pStyle w:val="Normal"/>
+        <w:rPr/>
+      </w:pPr>
+      <w:r>
+        <w:rPr/>
+        <w:t>+ Cache Size : 4KB</w:t>
+      </w:r>
+    </w:p>
+    <w:p>
+      <w:pPr>
+        <w:pStyle w:val="Normal"/>
+        <w:rPr/>
+      </w:pPr>
+      <w:r>
+        <w:rPr/>
+        <w:t>+ Block Size : 32B</w:t>
+      </w:r>
+    </w:p>
+    <w:p>
+      <w:pPr>
+        <w:pStyle w:val="Normal"/>
+        <w:rPr/>
+      </w:pPr>
+      <w:r>
+        <w:rPr/>
+        <w:t>+ 4-way set associative</w:t>
+      </w:r>
+    </w:p>
+    <w:p>
+      <w:pPr>
+        <w:pStyle w:val="Normal"/>
+        <w:rPr/>
+      </w:pPr>
+      <w:r>
+        <w:rPr/>
+        <w:t>+ Replacement Policy : LRU</w:t>
+      </w:r>
+    </w:p>
+    <w:p>
+      <w:pPr>
+        <w:pStyle w:val="Normal"/>
+        <w:rPr/>
+      </w:pPr>
+      <w:r>
+        <w:rPr/>
+        <w:t xml:space="preserve">+ number of accesses : 36084985 </w:t>
+      </w:r>
+    </w:p>
+    <w:p>
+      <w:pPr>
+        <w:pStyle w:val="Normal"/>
+        <w:rPr/>
+      </w:pPr>
+      <w:r>
+        <w:rPr/>
+        <w:t xml:space="preserve">+ number of reads : 29411338 </w:t>
+      </w:r>
+    </w:p>
+    <w:p>
+      <w:pPr>
+        <w:pStyle w:val="Normal"/>
+        <w:rPr/>
+      </w:pPr>
+      <w:r>
+        <w:rPr/>
+        <w:t xml:space="preserve">+ number of writes : 6673647 </w:t>
+      </w:r>
+    </w:p>
+    <w:p>
+      <w:pPr>
+        <w:pStyle w:val="Normal"/>
+        <w:rPr/>
+      </w:pPr>
+      <w:r>
+        <w:rPr/>
+        <w:t xml:space="preserve">+ number of hits : 8255277 </w:t>
+      </w:r>
+    </w:p>
+    <w:p>
+      <w:pPr>
+        <w:pStyle w:val="Normal"/>
+        <w:rPr/>
+      </w:pPr>
+      <w:r>
+        <w:rPr/>
+        <w:t xml:space="preserve">+ number of misses : 27829708 </w:t>
+      </w:r>
+    </w:p>
+    <w:p>
+      <w:pPr>
+        <w:pStyle w:val="Normal"/>
+        <w:rPr/>
+      </w:pPr>
+      <w:r>
+        <w:rPr/>
+        <w:t xml:space="preserve">+ number of misses with write back : 27829580 </w:t>
+      </w:r>
+    </w:p>
+    <w:p>
+      <w:pPr>
+        <w:pStyle w:val="Normal"/>
+        <w:rPr/>
+      </w:pPr>
+      <w:r>
+        <w:rPr/>
+        <w:t>+ rate of misses : 0.771227</w:t>
+      </w:r>
+    </w:p>
+    <w:p>
+      <w:pPr>
+        <w:pStyle w:val="Normal"/>
+        <w:rPr/>
+      </w:pPr>
+      <w:bookmarkStart w:id="0" w:name="__DdeLink__20_2009291032"/>
+      <w:bookmarkStart w:id="1" w:name="__DdeLink__20_2009291032"/>
+      <w:r>
+        <w:rPr/>
+      </w:r>
+    </w:p>
+    <w:p>
+      <w:pPr>
+        <w:pStyle w:val="Normal"/>
+        <w:rPr/>
+      </w:pPr>
+      <w:bookmarkStart w:id="2" w:name="__DdeLink__20_2009291032"/>
+      <w:bookmarkEnd w:id="2"/>
+      <w:r>
+        <w:rPr/>
+        <w:t>The data we gathered from running all of the simulations:</w:t>
+      </w:r>
+    </w:p>
+    <w:p>
+      <w:pPr>
+        <w:pStyle w:val="Normal"/>
+        <w:rPr/>
+      </w:pPr>
+      <w:r>
+        <w:rPr/>
+      </w:r>
+    </w:p>
+    <w:p>
+      <w:pPr>
+        <w:pStyle w:val="Normal"/>
+        <w:rPr/>
+      </w:pPr>
+      <w:r>
+        <w:rPr/>
+        <w:object>
+          <v:shape id="ole_rId14" style="width:226.7pt;height:36.7pt" o:ole="">
+            <v:imagedata r:id="rId15" o:title=""/>
+          </v:shape>
+          <o:OLEObject Type="Embed" ProgID="Excel.Sheet.12" ShapeID="ole_rId14" DrawAspect="Content" ObjectID="_483843416" r:id="rId14"/>
         </w:object>
       </w:r>
     </w:p>
@@ -714,106 +2394,1073 @@
           <wp:inline distT="0" distB="0" distL="0" distR="0">
             <wp:extent cx="6377940" cy="3674110"/>
             <wp:effectExtent l="0" t="0" r="0" b="0"/>
-            <wp:docPr id="6" name="Object5"/>
+            <wp:docPr id="5" name="Object5"/>
             <wp:cNvGraphicFramePr/>
             <a:graphic xmlns:a="http://schemas.openxmlformats.org/drawingml/2006/main">
               <a:graphicData uri="http://schemas.openxmlformats.org/drawingml/2006/chart">
-                <c:chart xmlns:c="http://schemas.openxmlformats.org/drawingml/2006/chart" xmlns:r="http://schemas.openxmlformats.org/officeDocument/2006/relationships" r:id="rId17"/>
+                <c:chart xmlns:c="http://schemas.openxmlformats.org/drawingml/2006/chart" xmlns:r="http://schemas.openxmlformats.org/officeDocument/2006/relationships" r:id="rId16"/>
               </a:graphicData>
             </a:graphic>
           </wp:inline>
         </w:drawing>
+      </w:r>
+    </w:p>
+    <w:p>
+      <w:pPr>
+        <w:pStyle w:val="Normal"/>
+        <w:rPr/>
+      </w:pPr>
+      <w:r>
+        <w:rPr/>
+      </w:r>
+    </w:p>
+    <w:p>
+      <w:pPr>
+        <w:pStyle w:val="Normal"/>
+        <w:rPr/>
+      </w:pPr>
+      <w:r>
+        <w:rPr/>
+      </w:r>
+    </w:p>
+    <w:p>
+      <w:pPr>
+        <w:pStyle w:val="Normal"/>
+        <w:rPr/>
+      </w:pPr>
+      <w:r>
+        <w:rPr/>
+      </w:r>
+    </w:p>
+    <w:p>
+      <w:pPr>
+        <w:pStyle w:val="Normal"/>
+        <w:rPr/>
+      </w:pPr>
+      <w:r>
+        <w:rPr/>
+      </w:r>
+    </w:p>
+    <w:p>
+      <w:pPr>
+        <w:pStyle w:val="Normal"/>
+        <w:rPr/>
+      </w:pPr>
+      <w:r>
+        <w:rPr/>
+      </w:r>
+    </w:p>
+    <w:p>
+      <w:pPr>
+        <w:pStyle w:val="Normal"/>
+        <w:rPr/>
+      </w:pPr>
+      <w:r>
+        <w:rPr/>
+      </w:r>
+    </w:p>
+    <w:p>
+      <w:pPr>
+        <w:pStyle w:val="Normal"/>
+        <w:rPr/>
+      </w:pPr>
+      <w:r>
+        <w:rPr/>
+      </w:r>
+    </w:p>
+    <w:p>
+      <w:pPr>
+        <w:pStyle w:val="Normal"/>
+        <w:rPr/>
+      </w:pPr>
+      <w:r>
+        <w:rPr/>
+      </w:r>
+    </w:p>
+    <w:p>
+      <w:pPr>
+        <w:pStyle w:val="Normal"/>
+        <w:rPr/>
+      </w:pPr>
+      <w:r>
+        <w:rPr/>
+      </w:r>
+    </w:p>
+    <w:p>
+      <w:pPr>
+        <w:pStyle w:val="Normal"/>
+        <w:jc w:val="center"/>
+        <w:rPr/>
+      </w:pPr>
+      <w:r>
+        <w:rPr/>
+        <w:t xml:space="preserve">Experiment 3: </w:t>
+      </w:r>
+    </w:p>
+    <w:p>
+      <w:pPr>
+        <w:pStyle w:val="Normal"/>
+        <w:rPr/>
+      </w:pPr>
+      <w:r>
+        <w:rPr/>
+        <w:tab/>
+        <w:t>To examine the effect of associativity, consider a 4KB cache with 32B blocks and LRU replacement. Use a bar graph to plot the miss rate for associativity = 1, 4 and 8. This plot will have 6 bars, three for each long trace</w:t>
+      </w:r>
+    </w:p>
+    <w:p>
+      <w:pPr>
+        <w:pStyle w:val="Normal"/>
+        <w:rPr/>
+      </w:pPr>
+      <w:r>
+        <w:rPr/>
+      </w:r>
+    </w:p>
+    <w:p>
+      <w:pPr>
+        <w:pStyle w:val="Normal"/>
+        <w:rPr/>
+      </w:pPr>
+      <w:r>
+        <w:rPr/>
+        <w:t xml:space="preserve">The result of running </w:t>
+      </w:r>
+      <w:r>
+        <w:rPr/>
+        <w:t>our</w:t>
+      </w:r>
+      <w:r>
+        <w:rPr/>
+        <w:t xml:space="preserve"> simulation with trace_view_on = 0 for each long trace file and the parameters specified in each experiment.</w:t>
+      </w:r>
+    </w:p>
+    <w:p>
+      <w:pPr>
+        <w:pStyle w:val="Normal"/>
+        <w:rPr/>
+      </w:pPr>
+      <w:r>
+        <w:rPr/>
+      </w:r>
+    </w:p>
+    <w:p>
+      <w:pPr>
+        <w:pStyle w:val="Normal"/>
+        <w:rPr/>
+      </w:pPr>
+      <w:r>
+        <w:rPr/>
+        <w:t xml:space="preserve"> </w:t>
+      </w:r>
+      <w:r>
+        <w:rPr/>
+        <w:t>** opening file sample_large1.tr</w:t>
+      </w:r>
+    </w:p>
+    <w:p>
+      <w:pPr>
+        <w:pStyle w:val="Normal"/>
+        <w:rPr/>
+      </w:pPr>
+      <w:r>
+        <w:rPr/>
+        <w:t>+ Cache Size : 4KB</w:t>
+      </w:r>
+    </w:p>
+    <w:p>
+      <w:pPr>
+        <w:pStyle w:val="Normal"/>
+        <w:rPr/>
+      </w:pPr>
+      <w:r>
+        <w:rPr/>
+        <w:t>+ Block Size : 32B</w:t>
+      </w:r>
+    </w:p>
+    <w:p>
+      <w:pPr>
+        <w:pStyle w:val="Normal"/>
+        <w:rPr/>
+      </w:pPr>
+      <w:r>
+        <w:rPr/>
+        <w:t>+ 1-way set associative</w:t>
+      </w:r>
+    </w:p>
+    <w:p>
+      <w:pPr>
+        <w:pStyle w:val="Normal"/>
+        <w:rPr/>
+      </w:pPr>
+      <w:r>
+        <w:rPr/>
+        <w:t>+ Replacement Policy : LRU</w:t>
+      </w:r>
+    </w:p>
+    <w:p>
+      <w:pPr>
+        <w:pStyle w:val="Normal"/>
+        <w:rPr/>
+      </w:pPr>
+      <w:r>
+        <w:rPr/>
+        <w:t xml:space="preserve">+ number of accesses : 30438865 </w:t>
+      </w:r>
+    </w:p>
+    <w:p>
+      <w:pPr>
+        <w:pStyle w:val="Normal"/>
+        <w:rPr/>
+      </w:pPr>
+      <w:r>
+        <w:rPr/>
+        <w:t xml:space="preserve">+ number of reads : 20813032 </w:t>
+      </w:r>
+    </w:p>
+    <w:p>
+      <w:pPr>
+        <w:pStyle w:val="Normal"/>
+        <w:rPr/>
+      </w:pPr>
+      <w:r>
+        <w:rPr/>
+        <w:t xml:space="preserve">+ number of writes : 9625833 </w:t>
+      </w:r>
+    </w:p>
+    <w:p>
+      <w:pPr>
+        <w:pStyle w:val="Normal"/>
+        <w:rPr/>
+      </w:pPr>
+      <w:r>
+        <w:rPr/>
+        <w:t xml:space="preserve">+ number of hits : 20771557 </w:t>
+      </w:r>
+    </w:p>
+    <w:p>
+      <w:pPr>
+        <w:pStyle w:val="Normal"/>
+        <w:rPr/>
+      </w:pPr>
+      <w:r>
+        <w:rPr/>
+        <w:t xml:space="preserve">+ number of misses : 9667308 </w:t>
+      </w:r>
+    </w:p>
+    <w:p>
+      <w:pPr>
+        <w:pStyle w:val="Normal"/>
+        <w:rPr/>
+      </w:pPr>
+      <w:r>
+        <w:rPr/>
+        <w:t xml:space="preserve">+ number of misses with write back : 9667180 </w:t>
+      </w:r>
+    </w:p>
+    <w:p>
+      <w:pPr>
+        <w:pStyle w:val="Normal"/>
+        <w:rPr/>
+      </w:pPr>
+      <w:r>
+        <w:rPr/>
+        <w:t xml:space="preserve">+ rate of misses : 0.317598 </w:t>
+      </w:r>
+    </w:p>
+    <w:p>
+      <w:pPr>
+        <w:pStyle w:val="Normal"/>
+        <w:rPr/>
+      </w:pPr>
+      <w:r>
+        <w:rPr/>
+      </w:r>
+    </w:p>
+    <w:p>
+      <w:pPr>
+        <w:pStyle w:val="Normal"/>
+        <w:rPr/>
+      </w:pPr>
+      <w:r>
+        <w:rPr/>
+        <w:t xml:space="preserve"> </w:t>
+      </w:r>
+      <w:r>
+        <w:rPr/>
+        <w:t>** opening file sample_large1.tr</w:t>
+      </w:r>
+    </w:p>
+    <w:p>
+      <w:pPr>
+        <w:pStyle w:val="Normal"/>
+        <w:rPr/>
+      </w:pPr>
+      <w:r>
+        <w:rPr/>
+        <w:t>+ Cache Size : 4KB</w:t>
+      </w:r>
+    </w:p>
+    <w:p>
+      <w:pPr>
+        <w:pStyle w:val="Normal"/>
+        <w:rPr/>
+      </w:pPr>
+      <w:r>
+        <w:rPr/>
+        <w:t>+ Block Size : 32B</w:t>
+      </w:r>
+    </w:p>
+    <w:p>
+      <w:pPr>
+        <w:pStyle w:val="Normal"/>
+        <w:rPr/>
+      </w:pPr>
+      <w:r>
+        <w:rPr/>
+        <w:t>+ 4-way set associative</w:t>
+      </w:r>
+    </w:p>
+    <w:p>
+      <w:pPr>
+        <w:pStyle w:val="Normal"/>
+        <w:rPr/>
+      </w:pPr>
+      <w:r>
+        <w:rPr/>
+        <w:t>+ Replacement Policy : LRU</w:t>
+      </w:r>
+    </w:p>
+    <w:p>
+      <w:pPr>
+        <w:pStyle w:val="Normal"/>
+        <w:rPr/>
+      </w:pPr>
+      <w:r>
+        <w:rPr/>
+        <w:t xml:space="preserve">+ number of accesses : 30438865 </w:t>
+      </w:r>
+    </w:p>
+    <w:p>
+      <w:pPr>
+        <w:pStyle w:val="Normal"/>
+        <w:rPr/>
+      </w:pPr>
+      <w:r>
+        <w:rPr/>
+        <w:t xml:space="preserve">+ number of reads : 20813032 </w:t>
+      </w:r>
+    </w:p>
+    <w:p>
+      <w:pPr>
+        <w:pStyle w:val="Normal"/>
+        <w:rPr/>
+      </w:pPr>
+      <w:r>
+        <w:rPr/>
+        <w:t xml:space="preserve">+ number of writes : 9625833 </w:t>
+      </w:r>
+    </w:p>
+    <w:p>
+      <w:pPr>
+        <w:pStyle w:val="Normal"/>
+        <w:rPr/>
+      </w:pPr>
+      <w:r>
+        <w:rPr/>
+        <w:t xml:space="preserve">+ number of hits : 17564071 </w:t>
+      </w:r>
+    </w:p>
+    <w:p>
+      <w:pPr>
+        <w:pStyle w:val="Normal"/>
+        <w:rPr/>
+      </w:pPr>
+      <w:r>
+        <w:rPr/>
+        <w:t xml:space="preserve">+ number of misses : 12874794 </w:t>
+      </w:r>
+    </w:p>
+    <w:p>
+      <w:pPr>
+        <w:pStyle w:val="Normal"/>
+        <w:rPr/>
+      </w:pPr>
+      <w:r>
+        <w:rPr/>
+        <w:t xml:space="preserve">+ number of misses with write back : 12874666 </w:t>
+      </w:r>
+    </w:p>
+    <w:p>
+      <w:pPr>
+        <w:pStyle w:val="Normal"/>
+        <w:rPr/>
+      </w:pPr>
+      <w:r>
+        <w:rPr/>
+        <w:t>+ rate of misses : 0.422972</w:t>
+      </w:r>
+    </w:p>
+    <w:p>
+      <w:pPr>
+        <w:pStyle w:val="Normal"/>
+        <w:rPr/>
+      </w:pPr>
+      <w:r>
+        <w:rPr/>
+      </w:r>
+    </w:p>
+    <w:p>
+      <w:pPr>
+        <w:pStyle w:val="Normal"/>
+        <w:rPr/>
+      </w:pPr>
+      <w:r>
+        <w:rPr/>
+        <w:t xml:space="preserve"> </w:t>
+      </w:r>
+      <w:r>
+        <w:rPr/>
+        <w:t>** opening file sample_large1.tr</w:t>
+      </w:r>
+    </w:p>
+    <w:p>
+      <w:pPr>
+        <w:pStyle w:val="Normal"/>
+        <w:rPr/>
+      </w:pPr>
+      <w:r>
+        <w:rPr/>
+        <w:t>+ Cache Size : 4KB</w:t>
+      </w:r>
+    </w:p>
+    <w:p>
+      <w:pPr>
+        <w:pStyle w:val="Normal"/>
+        <w:rPr/>
+      </w:pPr>
+      <w:r>
+        <w:rPr/>
+        <w:t>+ Block Size : 32B</w:t>
+      </w:r>
+    </w:p>
+    <w:p>
+      <w:pPr>
+        <w:pStyle w:val="Normal"/>
+        <w:rPr/>
+      </w:pPr>
+      <w:r>
+        <w:rPr/>
+        <w:t>+ 8-way set associative</w:t>
+      </w:r>
+    </w:p>
+    <w:p>
+      <w:pPr>
+        <w:pStyle w:val="Normal"/>
+        <w:rPr/>
+      </w:pPr>
+      <w:r>
+        <w:rPr/>
+        <w:t>+ Replacement Policy : LRU</w:t>
+      </w:r>
+    </w:p>
+    <w:p>
+      <w:pPr>
+        <w:pStyle w:val="Normal"/>
+        <w:rPr/>
+      </w:pPr>
+      <w:r>
+        <w:rPr/>
+        <w:t xml:space="preserve">+ number of accesses : 30438865 </w:t>
+      </w:r>
+    </w:p>
+    <w:p>
+      <w:pPr>
+        <w:pStyle w:val="Normal"/>
+        <w:rPr/>
+      </w:pPr>
+      <w:r>
+        <w:rPr/>
+        <w:t xml:space="preserve">+ number of reads : 20813032 </w:t>
+      </w:r>
+    </w:p>
+    <w:p>
+      <w:pPr>
+        <w:pStyle w:val="Normal"/>
+        <w:rPr/>
+      </w:pPr>
+      <w:r>
+        <w:rPr/>
+        <w:t xml:space="preserve">+ number of writes : 9625833 </w:t>
+      </w:r>
+    </w:p>
+    <w:p>
+      <w:pPr>
+        <w:pStyle w:val="Normal"/>
+        <w:rPr/>
+      </w:pPr>
+      <w:r>
+        <w:rPr/>
+        <w:t xml:space="preserve">+ number of hits : 14685055 </w:t>
+      </w:r>
+    </w:p>
+    <w:p>
+      <w:pPr>
+        <w:pStyle w:val="Normal"/>
+        <w:rPr/>
+      </w:pPr>
+      <w:r>
+        <w:rPr/>
+        <w:t xml:space="preserve">+ number of misses : 15753810 </w:t>
+      </w:r>
+    </w:p>
+    <w:p>
+      <w:pPr>
+        <w:pStyle w:val="Normal"/>
+        <w:rPr/>
+      </w:pPr>
+      <w:r>
+        <w:rPr/>
+        <w:t xml:space="preserve">+ number of misses with write back : 15753682 </w:t>
+      </w:r>
+    </w:p>
+    <w:p>
+      <w:pPr>
+        <w:pStyle w:val="Normal"/>
+        <w:rPr/>
+      </w:pPr>
+      <w:r>
+        <w:rPr/>
+        <w:t>+ rate of misses : 0.517556</w:t>
+      </w:r>
+    </w:p>
+    <w:p>
+      <w:pPr>
+        <w:pStyle w:val="Normal"/>
+        <w:rPr/>
+      </w:pPr>
+      <w:r>
+        <w:rPr/>
+      </w:r>
+    </w:p>
+    <w:p>
+      <w:pPr>
+        <w:pStyle w:val="Normal"/>
+        <w:rPr/>
+      </w:pPr>
+      <w:r>
+        <w:rPr/>
+        <w:t xml:space="preserve"> </w:t>
+      </w:r>
+      <w:r>
+        <w:rPr/>
+        <w:t>** opening file sample_large2.tr</w:t>
+      </w:r>
+    </w:p>
+    <w:p>
+      <w:pPr>
+        <w:pStyle w:val="Normal"/>
+        <w:rPr/>
+      </w:pPr>
+      <w:r>
+        <w:rPr/>
+        <w:t>+ Cache Size : 4KB</w:t>
+      </w:r>
+    </w:p>
+    <w:p>
+      <w:pPr>
+        <w:pStyle w:val="Normal"/>
+        <w:rPr/>
+      </w:pPr>
+      <w:r>
+        <w:rPr/>
+        <w:t>+ Block Size : 32B</w:t>
+      </w:r>
+    </w:p>
+    <w:p>
+      <w:pPr>
+        <w:pStyle w:val="Normal"/>
+        <w:rPr/>
+      </w:pPr>
+      <w:r>
+        <w:rPr/>
+        <w:t>+ 1-way set associative</w:t>
+      </w:r>
+    </w:p>
+    <w:p>
+      <w:pPr>
+        <w:pStyle w:val="Normal"/>
+        <w:rPr/>
+      </w:pPr>
+      <w:r>
+        <w:rPr/>
+        <w:t>+ Replacement Policy : LRU</w:t>
+      </w:r>
+    </w:p>
+    <w:p>
+      <w:pPr>
+        <w:pStyle w:val="Normal"/>
+        <w:rPr/>
+      </w:pPr>
+      <w:r>
+        <w:rPr/>
+        <w:t xml:space="preserve">+ number of accesses : 36084985 </w:t>
+      </w:r>
+    </w:p>
+    <w:p>
+      <w:pPr>
+        <w:pStyle w:val="Normal"/>
+        <w:rPr/>
+      </w:pPr>
+      <w:r>
+        <w:rPr/>
+        <w:t xml:space="preserve">+ number of reads : 29411338 </w:t>
+      </w:r>
+    </w:p>
+    <w:p>
+      <w:pPr>
+        <w:pStyle w:val="Normal"/>
+        <w:rPr/>
+      </w:pPr>
+      <w:r>
+        <w:rPr/>
+        <w:t xml:space="preserve">+ number of writes : 6673647 </w:t>
+      </w:r>
+    </w:p>
+    <w:p>
+      <w:pPr>
+        <w:pStyle w:val="Normal"/>
+        <w:rPr/>
+      </w:pPr>
+      <w:r>
+        <w:rPr/>
+        <w:t xml:space="preserve">+ number of hits : 15952062 </w:t>
+      </w:r>
+    </w:p>
+    <w:p>
+      <w:pPr>
+        <w:pStyle w:val="Normal"/>
+        <w:rPr/>
+      </w:pPr>
+      <w:r>
+        <w:rPr/>
+        <w:t xml:space="preserve">+ number of misses : 20132923 </w:t>
+      </w:r>
+    </w:p>
+    <w:p>
+      <w:pPr>
+        <w:pStyle w:val="Normal"/>
+        <w:rPr/>
+      </w:pPr>
+      <w:r>
+        <w:rPr/>
+        <w:t xml:space="preserve">+ number of misses with write back : 20132795 </w:t>
+      </w:r>
+    </w:p>
+    <w:p>
+      <w:pPr>
+        <w:pStyle w:val="Normal"/>
+        <w:rPr/>
+      </w:pPr>
+      <w:r>
+        <w:rPr/>
+        <w:t>+ rate of misses : 0.557931</w:t>
+      </w:r>
+    </w:p>
+    <w:p>
+      <w:pPr>
+        <w:pStyle w:val="Normal"/>
+        <w:rPr/>
+      </w:pPr>
+      <w:r>
+        <w:rPr/>
+      </w:r>
+    </w:p>
+    <w:p>
+      <w:pPr>
+        <w:pStyle w:val="Normal"/>
+        <w:rPr/>
+      </w:pPr>
+      <w:r>
+        <w:rPr/>
+        <w:t xml:space="preserve"> </w:t>
+      </w:r>
+      <w:r>
+        <w:rPr/>
+        <w:t>** opening file sample_large2.tr</w:t>
+      </w:r>
+    </w:p>
+    <w:p>
+      <w:pPr>
+        <w:pStyle w:val="Normal"/>
+        <w:rPr/>
+      </w:pPr>
+      <w:r>
+        <w:rPr/>
+        <w:t>+ Cache Size : 4KB</w:t>
+      </w:r>
+    </w:p>
+    <w:p>
+      <w:pPr>
+        <w:pStyle w:val="Normal"/>
+        <w:rPr/>
+      </w:pPr>
+      <w:r>
+        <w:rPr/>
+        <w:t>+ Block Size : 32B</w:t>
+      </w:r>
+    </w:p>
+    <w:p>
+      <w:pPr>
+        <w:pStyle w:val="Normal"/>
+        <w:rPr/>
+      </w:pPr>
+      <w:r>
+        <w:rPr/>
+        <w:t>+ 4-way set associative</w:t>
+      </w:r>
+    </w:p>
+    <w:p>
+      <w:pPr>
+        <w:pStyle w:val="Normal"/>
+        <w:rPr/>
+      </w:pPr>
+      <w:r>
+        <w:rPr/>
+        <w:t>+ Replacement Policy : LRU</w:t>
+      </w:r>
+    </w:p>
+    <w:p>
+      <w:pPr>
+        <w:pStyle w:val="Normal"/>
+        <w:rPr/>
+      </w:pPr>
+      <w:r>
+        <w:rPr/>
+        <w:t xml:space="preserve">+ number of accesses : 36084985 </w:t>
+      </w:r>
+    </w:p>
+    <w:p>
+      <w:pPr>
+        <w:pStyle w:val="Normal"/>
+        <w:rPr/>
+      </w:pPr>
+      <w:r>
+        <w:rPr/>
+        <w:t xml:space="preserve">+ number of reads : 29411338 </w:t>
+      </w:r>
+    </w:p>
+    <w:p>
+      <w:pPr>
+        <w:pStyle w:val="Normal"/>
+        <w:rPr/>
+      </w:pPr>
+      <w:r>
+        <w:rPr/>
+        <w:t xml:space="preserve">+ number of writes : 6673647 </w:t>
+      </w:r>
+    </w:p>
+    <w:p>
+      <w:pPr>
+        <w:pStyle w:val="Normal"/>
+        <w:rPr/>
+      </w:pPr>
+      <w:r>
+        <w:rPr/>
+        <w:t xml:space="preserve">+ number of hits : 8255277 </w:t>
+      </w:r>
+    </w:p>
+    <w:p>
+      <w:pPr>
+        <w:pStyle w:val="Normal"/>
+        <w:rPr/>
+      </w:pPr>
+      <w:r>
+        <w:rPr/>
+        <w:t xml:space="preserve">+ number of misses : 27829708 </w:t>
+      </w:r>
+    </w:p>
+    <w:p>
+      <w:pPr>
+        <w:pStyle w:val="Normal"/>
+        <w:rPr/>
+      </w:pPr>
+      <w:r>
+        <w:rPr/>
+        <w:t xml:space="preserve">+ number of misses with write back : 27829580 </w:t>
+      </w:r>
+    </w:p>
+    <w:p>
+      <w:pPr>
+        <w:pStyle w:val="Normal"/>
+        <w:rPr/>
+      </w:pPr>
+      <w:r>
+        <w:rPr/>
+        <w:t>+ rate of misses : 0.771227</w:t>
+      </w:r>
+    </w:p>
+    <w:p>
+      <w:pPr>
+        <w:pStyle w:val="Normal"/>
+        <w:rPr/>
+      </w:pPr>
+      <w:r>
+        <w:rPr/>
+      </w:r>
+    </w:p>
+    <w:p>
+      <w:pPr>
+        <w:pStyle w:val="Normal"/>
+        <w:rPr/>
+      </w:pPr>
+      <w:r>
+        <w:rPr/>
+        <w:t xml:space="preserve"> </w:t>
+      </w:r>
+      <w:r>
+        <w:rPr/>
+        <w:t>** opening file sample_large2.tr</w:t>
+      </w:r>
+    </w:p>
+    <w:p>
+      <w:pPr>
+        <w:pStyle w:val="Normal"/>
+        <w:rPr/>
+      </w:pPr>
+      <w:r>
+        <w:rPr/>
+        <w:t>+ Cache Size : 4KB</w:t>
+      </w:r>
+    </w:p>
+    <w:p>
+      <w:pPr>
+        <w:pStyle w:val="Normal"/>
+        <w:rPr/>
+      </w:pPr>
+      <w:r>
+        <w:rPr/>
+        <w:t>+ Block Size : 32B</w:t>
+      </w:r>
+    </w:p>
+    <w:p>
+      <w:pPr>
+        <w:pStyle w:val="Normal"/>
+        <w:rPr/>
+      </w:pPr>
+      <w:r>
+        <w:rPr/>
+        <w:t>+ 8-way set associative</w:t>
+      </w:r>
+    </w:p>
+    <w:p>
+      <w:pPr>
+        <w:pStyle w:val="Normal"/>
+        <w:rPr/>
+      </w:pPr>
+      <w:r>
+        <w:rPr/>
+        <w:t>+ Replacement Policy : LRU</w:t>
+      </w:r>
+    </w:p>
+    <w:p>
+      <w:pPr>
+        <w:pStyle w:val="Normal"/>
+        <w:rPr/>
+      </w:pPr>
+      <w:r>
+        <w:rPr/>
+        <w:t xml:space="preserve">+ number of accesses : 36084985 </w:t>
+      </w:r>
+    </w:p>
+    <w:p>
+      <w:pPr>
+        <w:pStyle w:val="Normal"/>
+        <w:rPr/>
+      </w:pPr>
+      <w:r>
+        <w:rPr/>
+        <w:t xml:space="preserve">+ number of reads : 29411338 </w:t>
+      </w:r>
+    </w:p>
+    <w:p>
+      <w:pPr>
+        <w:pStyle w:val="Normal"/>
+        <w:rPr/>
+      </w:pPr>
+      <w:r>
+        <w:rPr/>
+        <w:t xml:space="preserve">+ number of writes : 6673647 </w:t>
+      </w:r>
+    </w:p>
+    <w:p>
+      <w:pPr>
+        <w:pStyle w:val="Normal"/>
+        <w:rPr/>
+      </w:pPr>
+      <w:r>
+        <w:rPr/>
+        <w:t xml:space="preserve">+ number of hits : 6200529 </w:t>
+      </w:r>
+    </w:p>
+    <w:p>
+      <w:pPr>
+        <w:pStyle w:val="Normal"/>
+        <w:rPr/>
+      </w:pPr>
+      <w:r>
+        <w:rPr/>
+        <w:t xml:space="preserve">+ number of misses : 29884456 </w:t>
+      </w:r>
+    </w:p>
+    <w:p>
+      <w:pPr>
+        <w:pStyle w:val="Normal"/>
+        <w:rPr/>
+      </w:pPr>
+      <w:r>
+        <w:rPr/>
+        <w:t xml:space="preserve">+ number of misses with write back : 29884328 </w:t>
+      </w:r>
+    </w:p>
+    <w:p>
+      <w:pPr>
+        <w:pStyle w:val="Normal"/>
+        <w:rPr/>
+      </w:pPr>
+      <w:r>
+        <w:rPr/>
+        <w:t xml:space="preserve">+ rate of misses : 0.828169 </w:t>
+      </w:r>
+    </w:p>
+    <w:p>
+      <w:pPr>
+        <w:pStyle w:val="Normal"/>
+        <w:rPr/>
+      </w:pPr>
+      <w:r>
+        <w:rPr/>
+      </w:r>
+    </w:p>
+    <w:p>
+      <w:pPr>
+        <w:pStyle w:val="Normal"/>
+        <w:rPr/>
+      </w:pPr>
+      <w:r>
+        <w:rPr/>
+      </w:r>
+    </w:p>
+    <w:p>
+      <w:pPr>
+        <w:pStyle w:val="Normal"/>
+        <w:rPr/>
+      </w:pPr>
+      <w:r>
+        <w:rPr/>
+      </w:r>
+    </w:p>
+    <w:p>
+      <w:pPr>
+        <w:pStyle w:val="Normal"/>
+        <w:rPr/>
+      </w:pPr>
+      <w:r>
+        <w:rPr/>
+      </w:r>
+    </w:p>
+    <w:p>
+      <w:pPr>
+        <w:pStyle w:val="Normal"/>
+        <w:rPr/>
+      </w:pPr>
+      <w:r>
+        <w:rPr/>
+      </w:r>
+    </w:p>
+    <w:p>
+      <w:pPr>
+        <w:pStyle w:val="Normal"/>
+        <w:rPr/>
+      </w:pPr>
+      <w:r>
+        <w:rPr/>
+      </w:r>
+    </w:p>
+    <w:p>
+      <w:pPr>
+        <w:pStyle w:val="Normal"/>
+        <w:rPr/>
+      </w:pPr>
+      <w:r>
+        <w:rPr/>
+      </w:r>
+    </w:p>
+    <w:p>
+      <w:pPr>
+        <w:pStyle w:val="Normal"/>
+        <w:rPr/>
+      </w:pPr>
+      <w:r>
+        <w:rPr/>
+      </w:r>
+    </w:p>
+    <w:p>
+      <w:pPr>
+        <w:pStyle w:val="Normal"/>
+        <w:rPr/>
+      </w:pPr>
+      <w:r>
+        <w:rPr/>
+      </w:r>
+    </w:p>
+    <w:p>
+      <w:pPr>
+        <w:pStyle w:val="Normal"/>
+        <w:rPr/>
+      </w:pPr>
+      <w:r>
+        <w:rPr/>
+      </w:r>
+    </w:p>
+    <w:p>
+      <w:pPr>
+        <w:pStyle w:val="Normal"/>
+        <w:rPr/>
+      </w:pPr>
+      <w:r>
+        <w:rPr/>
+      </w:r>
+    </w:p>
+    <w:p>
+      <w:pPr>
+        <w:pStyle w:val="Normal"/>
+        <w:rPr/>
+      </w:pPr>
+      <w:r>
         <w:object>
-          <v:shape id="ole_rId15" style="width:276.9pt;height:38.45pt" o:ole="">
-            <v:imagedata r:id="rId16" o:title=""/>
+          <v:shape id="ole_rId17" style="width:276.9pt;height:38.45pt" o:ole="">
+            <v:imagedata r:id="rId18" o:title=""/>
           </v:shape>
-          <o:OLEObject Type="Embed" ProgID="Excel.Sheet.12" ShapeID="ole_rId15" DrawAspect="Content" ObjectID="_1250563424" r:id="rId15"/>
+          <o:OLEObject Type="Embed" ProgID="Excel.Sheet.12" ShapeID="ole_rId17" DrawAspect="Content" ObjectID="_710190694" r:id="rId17"/>
         </w:object>
       </w:r>
-    </w:p>
-    <w:p>
-      <w:pPr>
-        <w:pStyle w:val="Normal"/>
-        <w:rPr/>
-      </w:pPr>
-      <w:r>
-        <w:rPr/>
-      </w:r>
-    </w:p>
-    <w:p>
-      <w:pPr>
-        <w:pStyle w:val="Normal"/>
-        <w:rPr/>
-      </w:pPr>
-      <w:r>
-        <w:rPr/>
-      </w:r>
-    </w:p>
-    <w:p>
-      <w:pPr>
-        <w:pStyle w:val="Normal"/>
-        <w:rPr/>
-      </w:pPr>
-      <w:r>
-        <w:rPr/>
-      </w:r>
-    </w:p>
-    <w:p>
-      <w:pPr>
-        <w:pStyle w:val="Normal"/>
-        <w:rPr/>
-      </w:pPr>
       <w:r>
         <w:rPr/>
         <w:drawing>
           <wp:inline distT="0" distB="0" distL="0" distR="0">
             <wp:extent cx="5760085" cy="3239770"/>
             <wp:effectExtent l="0" t="0" r="0" b="0"/>
-            <wp:docPr id="7" name="Object12"/>
+            <wp:docPr id="6" name="Object12"/>
             <wp:cNvGraphicFramePr/>
             <a:graphic xmlns:a="http://schemas.openxmlformats.org/drawingml/2006/main">
               <a:graphicData uri="http://schemas.openxmlformats.org/drawingml/2006/chart">
-                <c:chart xmlns:c="http://schemas.openxmlformats.org/drawingml/2006/chart" xmlns:r="http://schemas.openxmlformats.org/officeDocument/2006/relationships" r:id="rId18"/>
+                <c:chart xmlns:c="http://schemas.openxmlformats.org/drawingml/2006/chart" xmlns:r="http://schemas.openxmlformats.org/officeDocument/2006/relationships" r:id="rId19"/>
               </a:graphicData>
             </a:graphic>
           </wp:inline>
         </w:drawing>
-      </w:r>
-    </w:p>
-    <w:p>
-      <w:pPr>
-        <w:pStyle w:val="Normal"/>
-        <w:rPr/>
-      </w:pPr>
-      <w:r>
-        <w:rPr/>
-      </w:r>
-    </w:p>
-    <w:p>
-      <w:pPr>
-        <w:pStyle w:val="Normal"/>
-        <w:rPr/>
-      </w:pPr>
-      <w:r>
-        <w:rPr/>
-      </w:r>
-    </w:p>
-    <w:p>
-      <w:pPr>
-        <w:pStyle w:val="Normal"/>
-        <w:rPr/>
-      </w:pPr>
-      <w:r>
-        <w:rPr/>
-      </w:r>
-    </w:p>
-    <w:p>
-      <w:pPr>
-        <w:pStyle w:val="Normal"/>
-        <w:rPr/>
-      </w:pPr>
-      <w:r>
-        <w:rPr/>
+        <w:t>The data we gathered from running all of the simulations:</w:t>
       </w:r>
     </w:p>
     <w:sectPr>
@@ -1264,11 +3911,11 @@
           </c:spPr>
         </c:hiLowLines>
         <c:marker val="1"/>
-        <c:axId val="38367752"/>
-        <c:axId val="95345709"/>
+        <c:axId val="31067264"/>
+        <c:axId val="90159197"/>
       </c:lineChart>
       <c:catAx>
-        <c:axId val="38367752"/>
+        <c:axId val="31067264"/>
         <c:scaling>
           <c:orientation val="minMax"/>
         </c:scaling>
@@ -1341,14 +3988,14 @@
             </a:pPr>
           </a:p>
         </c:txPr>
-        <c:crossAx val="95345709"/>
+        <c:crossAx val="90159197"/>
         <c:crosses val="autoZero"/>
         <c:auto val="1"/>
         <c:lblAlgn val="ctr"/>
         <c:lblOffset val="100"/>
       </c:catAx>
       <c:valAx>
-        <c:axId val="95345709"/>
+        <c:axId val="90159197"/>
         <c:scaling>
           <c:orientation val="minMax"/>
         </c:scaling>
@@ -1430,7 +4077,7 @@
             </a:pPr>
           </a:p>
         </c:txPr>
-        <c:crossAx val="38367752"/>
+        <c:crossAx val="31067264"/>
         <c:crosses val="autoZero"/>
       </c:valAx>
       <c:spPr>
@@ -1812,11 +4459,11 @@
           </c:spPr>
         </c:hiLowLines>
         <c:marker val="1"/>
-        <c:axId val="30752888"/>
-        <c:axId val="25357400"/>
+        <c:axId val="71740679"/>
+        <c:axId val="83662149"/>
       </c:lineChart>
       <c:catAx>
-        <c:axId val="30752888"/>
+        <c:axId val="71740679"/>
         <c:scaling>
           <c:orientation val="minMax"/>
         </c:scaling>
@@ -1889,14 +4536,14 @@
             </a:pPr>
           </a:p>
         </c:txPr>
-        <c:crossAx val="25357400"/>
+        <c:crossAx val="83662149"/>
         <c:crosses val="autoZero"/>
         <c:auto val="1"/>
         <c:lblAlgn val="ctr"/>
         <c:lblOffset val="100"/>
       </c:catAx>
       <c:valAx>
-        <c:axId val="25357400"/>
+        <c:axId val="83662149"/>
         <c:scaling>
           <c:orientation val="minMax"/>
         </c:scaling>
@@ -1978,7 +4625,7 @@
             </a:pPr>
           </a:p>
         </c:txPr>
-        <c:crossAx val="30752888"/>
+        <c:crossAx val="71740679"/>
         <c:crosses val="autoZero"/>
       </c:valAx>
       <c:spPr>
@@ -2360,11 +5007,11 @@
           </c:spPr>
         </c:hiLowLines>
         <c:marker val="1"/>
-        <c:axId val="65050367"/>
-        <c:axId val="56073358"/>
+        <c:axId val="98438248"/>
+        <c:axId val="66079959"/>
       </c:lineChart>
       <c:catAx>
-        <c:axId val="65050367"/>
+        <c:axId val="98438248"/>
         <c:scaling>
           <c:orientation val="minMax"/>
         </c:scaling>
@@ -2437,14 +5084,14 @@
             </a:pPr>
           </a:p>
         </c:txPr>
-        <c:crossAx val="56073358"/>
+        <c:crossAx val="66079959"/>
         <c:crosses val="autoZero"/>
         <c:auto val="1"/>
         <c:lblAlgn val="ctr"/>
         <c:lblOffset val="100"/>
       </c:catAx>
       <c:valAx>
-        <c:axId val="56073358"/>
+        <c:axId val="66079959"/>
         <c:scaling>
           <c:orientation val="minMax"/>
         </c:scaling>
@@ -2526,7 +5173,7 @@
             </a:pPr>
           </a:p>
         </c:txPr>
-        <c:crossAx val="65050367"/>
+        <c:crossAx val="98438248"/>
         <c:crosses val="autoZero"/>
       </c:valAx>
       <c:spPr>
@@ -2908,11 +5555,11 @@
           </c:spPr>
         </c:hiLowLines>
         <c:marker val="1"/>
-        <c:axId val="26669337"/>
-        <c:axId val="91772022"/>
+        <c:axId val="38698458"/>
+        <c:axId val="99419992"/>
       </c:lineChart>
       <c:catAx>
-        <c:axId val="26669337"/>
+        <c:axId val="38698458"/>
         <c:scaling>
           <c:orientation val="minMax"/>
         </c:scaling>
@@ -2985,14 +5632,14 @@
             </a:pPr>
           </a:p>
         </c:txPr>
-        <c:crossAx val="91772022"/>
+        <c:crossAx val="99419992"/>
         <c:crosses val="autoZero"/>
         <c:auto val="1"/>
         <c:lblAlgn val="ctr"/>
         <c:lblOffset val="100"/>
       </c:catAx>
       <c:valAx>
-        <c:axId val="91772022"/>
+        <c:axId val="99419992"/>
         <c:scaling>
           <c:orientation val="minMax"/>
         </c:scaling>
@@ -3074,7 +5721,7 @@
             </a:pPr>
           </a:p>
         </c:txPr>
-        <c:crossAx val="26669337"/>
+        <c:crossAx val="38698458"/>
         <c:crosses val="autoZero"/>
       </c:valAx>
       <c:spPr>
@@ -3309,12 +5956,12 @@
         </c:ser>
         <c:gapWidth val="100"/>
         <c:shape val="box"/>
-        <c:axId val="3344107"/>
-        <c:axId val="51278659"/>
+        <c:axId val="90298068"/>
+        <c:axId val="76408702"/>
         <c:axId val="0"/>
       </c:bar3DChart>
       <c:catAx>
-        <c:axId val="3344107"/>
+        <c:axId val="90298068"/>
         <c:scaling>
           <c:orientation val="minMax"/>
         </c:scaling>
@@ -3387,14 +6034,14 @@
             </a:pPr>
           </a:p>
         </c:txPr>
-        <c:crossAx val="51278659"/>
+        <c:crossAx val="76408702"/>
         <c:crosses val="autoZero"/>
         <c:auto val="1"/>
         <c:lblAlgn val="ctr"/>
         <c:lblOffset val="100"/>
       </c:catAx>
       <c:valAx>
-        <c:axId val="51278659"/>
+        <c:axId val="76408702"/>
         <c:scaling>
           <c:orientation val="minMax"/>
         </c:scaling>
@@ -3476,7 +6123,7 @@
             </a:pPr>
           </a:p>
         </c:txPr>
-        <c:crossAx val="3344107"/>
+        <c:crossAx val="90298068"/>
         <c:crossesAt val="1"/>
       </c:valAx>
       <c:spPr>
@@ -3772,12 +6419,12 @@
         </c:ser>
         <c:gapWidth val="100"/>
         <c:shape val="box"/>
-        <c:axId val="22197546"/>
-        <c:axId val="36648453"/>
+        <c:axId val="67242790"/>
+        <c:axId val="42283030"/>
         <c:axId val="0"/>
       </c:bar3DChart>
       <c:catAx>
-        <c:axId val="22197546"/>
+        <c:axId val="67242790"/>
         <c:scaling>
           <c:orientation val="minMax"/>
         </c:scaling>
@@ -3850,14 +6497,14 @@
             </a:pPr>
           </a:p>
         </c:txPr>
-        <c:crossAx val="36648453"/>
+        <c:crossAx val="42283030"/>
         <c:crosses val="autoZero"/>
         <c:auto val="1"/>
         <c:lblAlgn val="ctr"/>
         <c:lblOffset val="100"/>
       </c:catAx>
       <c:valAx>
-        <c:axId val="36648453"/>
+        <c:axId val="42283030"/>
         <c:scaling>
           <c:orientation val="minMax"/>
         </c:scaling>
@@ -3939,7 +6586,7 @@
             </a:pPr>
           </a:p>
         </c:txPr>
-        <c:crossAx val="22197546"/>
+        <c:crossAx val="67242790"/>
         <c:crosses val="autoZero"/>
       </c:valAx>
       <c:spPr>

</xml_diff>